<commit_message>
more of diss completed
</commit_message>
<xml_diff>
--- a/Documents/diss.docx
+++ b/Documents/diss.docx
@@ -3469,8 +3469,6 @@
       <w:r>
         <w:t xml:space="preserve">not advertising for stores that aren’t nearby or advertising for the breakfast menu of a café before noon. </w:t>
       </w:r>
-      <w:bookmarkStart w:id="11" w:name="_GoBack"/>
-      <w:bookmarkEnd w:id="11"/>
     </w:p>
     <w:p/>
     <w:p>
@@ -3757,14 +3755,135 @@
     </w:p>
     <w:p>
       <w:pPr>
+        <w:rPr>
+          <w:rFonts w:asciiTheme="majorHAnsi" w:eastAsiaTheme="majorEastAsia" w:hAnsiTheme="majorHAnsi" w:cstheme="majorBidi"/>
+          <w:color w:val="2E74B5" w:themeColor="accent1" w:themeShade="BF"/>
+          <w:sz w:val="26"/>
+          <w:szCs w:val="26"/>
+        </w:rPr>
+      </w:pPr>
+    </w:p>
+    <w:p>
+      <w:pPr>
+        <w:rPr>
+          <w:rFonts w:asciiTheme="majorHAnsi" w:eastAsiaTheme="majorEastAsia" w:hAnsiTheme="majorHAnsi" w:cstheme="majorBidi"/>
+          <w:color w:val="2E74B5" w:themeColor="accent1" w:themeShade="BF"/>
+          <w:sz w:val="26"/>
+          <w:szCs w:val="26"/>
+        </w:rPr>
+      </w:pPr>
+    </w:p>
+    <w:p>
+      <w:pPr>
+        <w:rPr>
+          <w:rFonts w:asciiTheme="majorHAnsi" w:eastAsiaTheme="majorEastAsia" w:hAnsiTheme="majorHAnsi" w:cstheme="majorBidi"/>
+          <w:color w:val="2E74B5" w:themeColor="accent1" w:themeShade="BF"/>
+          <w:sz w:val="26"/>
+          <w:szCs w:val="26"/>
+        </w:rPr>
+      </w:pPr>
+    </w:p>
+    <w:p>
+      <w:pPr>
+        <w:rPr>
+          <w:rFonts w:asciiTheme="majorHAnsi" w:eastAsiaTheme="majorEastAsia" w:hAnsiTheme="majorHAnsi" w:cstheme="majorBidi"/>
+          <w:color w:val="2E74B5" w:themeColor="accent1" w:themeShade="BF"/>
+          <w:sz w:val="26"/>
+          <w:szCs w:val="26"/>
+        </w:rPr>
+      </w:pPr>
+    </w:p>
+    <w:p>
+      <w:pPr>
+        <w:rPr>
+          <w:rFonts w:asciiTheme="majorHAnsi" w:eastAsiaTheme="majorEastAsia" w:hAnsiTheme="majorHAnsi" w:cstheme="majorBidi"/>
+          <w:color w:val="2E74B5" w:themeColor="accent1" w:themeShade="BF"/>
+          <w:sz w:val="26"/>
+          <w:szCs w:val="26"/>
+        </w:rPr>
+      </w:pPr>
+    </w:p>
+    <w:p>
+      <w:pPr>
+        <w:rPr>
+          <w:rFonts w:asciiTheme="majorHAnsi" w:eastAsiaTheme="majorEastAsia" w:hAnsiTheme="majorHAnsi" w:cstheme="majorBidi"/>
+          <w:color w:val="2E74B5" w:themeColor="accent1" w:themeShade="BF"/>
+          <w:sz w:val="26"/>
+          <w:szCs w:val="26"/>
+        </w:rPr>
+      </w:pPr>
+    </w:p>
+    <w:p>
+      <w:pPr>
+        <w:rPr>
+          <w:rFonts w:asciiTheme="majorHAnsi" w:eastAsiaTheme="majorEastAsia" w:hAnsiTheme="majorHAnsi" w:cstheme="majorBidi"/>
+          <w:color w:val="2E74B5" w:themeColor="accent1" w:themeShade="BF"/>
+          <w:sz w:val="26"/>
+          <w:szCs w:val="26"/>
+        </w:rPr>
+      </w:pPr>
+    </w:p>
+    <w:p>
+      <w:pPr>
+        <w:rPr>
+          <w:rFonts w:asciiTheme="majorHAnsi" w:eastAsiaTheme="majorEastAsia" w:hAnsiTheme="majorHAnsi" w:cstheme="majorBidi"/>
+          <w:color w:val="2E74B5" w:themeColor="accent1" w:themeShade="BF"/>
+          <w:sz w:val="26"/>
+          <w:szCs w:val="26"/>
+        </w:rPr>
+      </w:pPr>
+    </w:p>
+    <w:p>
+      <w:pPr>
+        <w:rPr>
+          <w:rFonts w:asciiTheme="majorHAnsi" w:eastAsiaTheme="majorEastAsia" w:hAnsiTheme="majorHAnsi" w:cstheme="majorBidi"/>
+          <w:color w:val="2E74B5" w:themeColor="accent1" w:themeShade="BF"/>
+          <w:sz w:val="26"/>
+          <w:szCs w:val="26"/>
+        </w:rPr>
+      </w:pPr>
+    </w:p>
+    <w:p>
+      <w:pPr>
+        <w:rPr>
+          <w:rFonts w:asciiTheme="majorHAnsi" w:eastAsiaTheme="majorEastAsia" w:hAnsiTheme="majorHAnsi" w:cstheme="majorBidi"/>
+          <w:color w:val="2E74B5" w:themeColor="accent1" w:themeShade="BF"/>
+          <w:sz w:val="26"/>
+          <w:szCs w:val="26"/>
+        </w:rPr>
+      </w:pPr>
+    </w:p>
+    <w:p>
+      <w:pPr>
+        <w:rPr>
+          <w:rFonts w:asciiTheme="majorHAnsi" w:eastAsiaTheme="majorEastAsia" w:hAnsiTheme="majorHAnsi" w:cstheme="majorBidi"/>
+          <w:color w:val="2E74B5" w:themeColor="accent1" w:themeShade="BF"/>
+          <w:sz w:val="26"/>
+          <w:szCs w:val="26"/>
+        </w:rPr>
+      </w:pPr>
+    </w:p>
+    <w:p>
+      <w:pPr>
+        <w:rPr>
+          <w:rFonts w:asciiTheme="majorHAnsi" w:eastAsiaTheme="majorEastAsia" w:hAnsiTheme="majorHAnsi" w:cstheme="majorBidi"/>
+          <w:color w:val="2E74B5" w:themeColor="accent1" w:themeShade="BF"/>
+          <w:sz w:val="26"/>
+          <w:szCs w:val="26"/>
+        </w:rPr>
+      </w:pPr>
+    </w:p>
+    <w:p>
+      <w:pPr>
         <w:pStyle w:val="Heading3"/>
         <w:jc w:val="center"/>
       </w:pPr>
-      <w:bookmarkStart w:id="12" w:name="_Toc17302785"/>
-      <w:r>
+      <w:bookmarkStart w:id="11" w:name="_Toc17302785"/>
+      <w:r>
+        <w:lastRenderedPageBreak/>
         <w:t>Risk Matrix</w:t>
       </w:r>
-      <w:bookmarkEnd w:id="12"/>
+      <w:bookmarkEnd w:id="11"/>
     </w:p>
     <w:p/>
     <w:tbl>
@@ -3872,6 +3991,9 @@
               <w:jc w:val="center"/>
             </w:pPr>
             <w:r>
+              <w:t xml:space="preserve">Microsoft facial recognition </w:t>
+            </w:r>
+            <w:r>
               <w:t>API is taken down</w:t>
             </w:r>
           </w:p>
@@ -4015,7 +4137,6 @@
               <w:jc w:val="center"/>
             </w:pPr>
             <w:r>
-              <w:lastRenderedPageBreak/>
               <w:t>No suitable dataset exists for faces in the wild</w:t>
             </w:r>
             <w:r>
@@ -4147,7 +4268,16 @@
               <w:jc w:val="center"/>
             </w:pPr>
             <w:r>
-              <w:t>Laws prevent the identification of certain characteristics using computer vision</w:t>
+              <w:t>Legislation</w:t>
+            </w:r>
+            <w:r>
+              <w:t xml:space="preserve"> prevent</w:t>
+            </w:r>
+            <w:r>
+              <w:t>s</w:t>
+            </w:r>
+            <w:r>
+              <w:t xml:space="preserve"> the identification of certain characteristics using computer vision</w:t>
             </w:r>
           </w:p>
         </w:tc>
@@ -4216,11 +4346,20 @@
     </w:p>
     <w:p>
       <w:r>
-        <w:t xml:space="preserve">Fortunately, many of these risks didn’t occur during the process of this project. The API remained live, and was more than </w:t>
+        <w:t>Fortunately, many of these risks didn’t occur during the process of this project. The API remained live, and</w:t>
+      </w:r>
+      <w:r>
+        <w:t xml:space="preserve"> was</w:t>
+      </w:r>
+      <w:r>
+        <w:t xml:space="preserve"> </w:t>
       </w:r>
       <w:proofErr w:type="gramStart"/>
       <w:r>
-        <w:t>sufficient</w:t>
+        <w:t>su</w:t>
+      </w:r>
+      <w:r>
+        <w:t>fficient</w:t>
       </w:r>
       <w:proofErr w:type="gramEnd"/>
       <w:r>
@@ -4233,51 +4372,97 @@
         <w:t xml:space="preserve"> purpose, allowing enough calls per minute for the artefact to function exactly as intended. </w:t>
       </w:r>
       <w:r>
+        <w:t xml:space="preserve">Had it gone down, the alternatives wouldn’t have changed the project in any impactful </w:t>
+      </w:r>
+      <w:r>
+        <w:t>way but</w:t>
+      </w:r>
+      <w:r>
+        <w:t xml:space="preserve"> would’ve likely caused many delays as the different formatting was</w:t>
+      </w:r>
+      <w:r>
+        <w:t xml:space="preserve"> being</w:t>
+      </w:r>
+      <w:r>
+        <w:t xml:space="preserve"> worked into the project. </w:t>
+      </w:r>
+    </w:p>
+    <w:p>
+      <w:r>
         <w:t>The accuracy in public spaces proved to be better than expected, most likely due to the use of industry best practice as part of the API, as will be explored in the evaluation of the results.</w:t>
       </w:r>
       <w:r>
         <w:t xml:space="preserve"> </w:t>
       </w:r>
       <w:r>
+        <w:t>However, accuracy was lower than it would’ve been had the scope of the project been reduced to indoor environments.</w:t>
+      </w:r>
+    </w:p>
+    <w:p/>
+    <w:p>
+      <w:r>
+        <w:lastRenderedPageBreak/>
+        <w:t xml:space="preserve">Unfortunately, finding a suitable dataset for this project was a challenge, due to the need for it to </w:t>
+      </w:r>
+      <w:r>
+        <w:t xml:space="preserve">contain candid photos from public spaces, or an angle that emulated a camera in a public space, and needing to be labelled, including data from gender and age to makeup and hair. This large set of requirements meant that certain aspects had to be prioritised, which in this case was the angle and candid nature of the photos, with the labels being placed at the bottom of the list. This meant that the mitigation was followed, resulting in a self-labelled dataset. </w:t>
+      </w:r>
+      <w:r>
+        <w:t xml:space="preserve">Although this brought new issues into the project </w:t>
+      </w:r>
+      <w:r>
+        <w:t>regarding</w:t>
+      </w:r>
+      <w:r>
+        <w:t xml:space="preserve"> the accuracy of the </w:t>
+      </w:r>
+      <w:r>
+        <w:t>label</w:t>
+      </w:r>
+      <w:r>
+        <w:t>s</w:t>
+      </w:r>
+      <w:r>
+        <w:t>, it fixed a significantly larger issue, which would’ve been the inability to quantitively evaluate the accuracy of the solution.</w:t>
+      </w:r>
+    </w:p>
+    <w:p>
+      <w:pPr>
         <w:rPr>
           <w:color w:val="FF0000"/>
         </w:rPr>
-        <w:t>TALK ABOUT THE 4</w:t>
-      </w:r>
+      </w:pPr>
       <w:r>
         <w:rPr>
           <w:color w:val="FF0000"/>
-          <w:vertAlign w:val="superscript"/>
-        </w:rPr>
-        <w:t>TH</w:t>
-      </w:r>
-      <w:r>
-        <w:rPr>
-          <w:color w:val="FF0000"/>
-        </w:rPr>
-        <w:t xml:space="preserve"> RISK</w:t>
-      </w:r>
-      <w:r>
-        <w:rPr>
-          <w:color w:val="FF0000"/>
-        </w:rPr>
-        <w:t>.</w:t>
-      </w:r>
-      <w:r>
-        <w:rPr>
-          <w:color w:val="FF0000"/>
-        </w:rPr>
+        </w:rPr>
+        <w:t>Task 4</w:t>
+      </w:r>
+    </w:p>
+    <w:p>
+      <w:r>
+        <w:t xml:space="preserve">Finally, no new </w:t>
+      </w:r>
+      <w:r>
+        <w:t>legislation</w:t>
+      </w:r>
+      <w:r>
+        <w:t xml:space="preserve"> came into place during the process of completing this project, and it kept well within current legislation regarding privacy and data usage. </w:t>
+      </w:r>
+      <w:r>
+        <w:t xml:space="preserve">However, even if it had, no data was stored or reused in any way that would’ve been targeted by </w:t>
+      </w:r>
+      <w:r>
+        <w:t xml:space="preserve">these </w:t>
+      </w:r>
+      <w:r>
+        <w:t>types</w:t>
+      </w:r>
+      <w:r>
+        <w:t xml:space="preserve"> of changes.</w:t>
+      </w:r>
+      <w:r>
         <w:t xml:space="preserve"> </w:t>
-      </w:r>
-      <w:r>
-        <w:t xml:space="preserve">Finally, no new laws came into place during the process of completing this project, and it kept well within current legislation regarding privacy and data usage. </w:t>
-      </w:r>
-    </w:p>
-    <w:p/>
-    <w:p/>
-    <w:p>
-      <w:r>
-        <w:t>However, the risk of not finding a suitable dataset ended up occurring, which could have been a major setback. However, due to this planning, the damage was mitigated by finding an unlabelled dataset (which was taken from a good angle with a relatively high quality of images) and labelling it manually. Although this brought new issues into the project about the accuracy of the manual estimations, it fixed a significantly larger issue, which would’ve been the inability to quantitively evaluate the accuracy of the solution.</w:t>
       </w:r>
     </w:p>
     <w:p>
@@ -4302,24 +4487,14 @@
     </w:p>
     <w:p>
       <w:pPr>
-        <w:rPr>
-          <w:rFonts w:asciiTheme="majorHAnsi" w:eastAsiaTheme="majorEastAsia" w:hAnsiTheme="majorHAnsi" w:cstheme="majorBidi"/>
-          <w:color w:val="2E74B5" w:themeColor="accent1" w:themeShade="BF"/>
-          <w:sz w:val="26"/>
-          <w:szCs w:val="26"/>
-        </w:rPr>
-      </w:pPr>
-    </w:p>
-    <w:p>
-      <w:pPr>
         <w:pStyle w:val="Heading2"/>
         <w:jc w:val="center"/>
       </w:pPr>
-      <w:bookmarkStart w:id="13" w:name="_Toc17302786"/>
+      <w:bookmarkStart w:id="12" w:name="_Toc17302786"/>
       <w:r>
         <w:t>Software Development</w:t>
       </w:r>
-      <w:bookmarkEnd w:id="13"/>
+      <w:bookmarkEnd w:id="12"/>
     </w:p>
     <w:p/>
     <w:p>
@@ -4362,184 +4537,186 @@
     </w:p>
     <w:p>
       <w:r>
+        <w:t>The decision was made based on three equally important factors: the ability to break the artefact down, the flexibility of the project requirements and the choice between speed and quality/security of the project</w:t>
+      </w:r>
+      <w:r>
+        <w:t>. In most scenarios, the developer should also consider the skills and location (on site or dispersed) of the team, however as there is only one developer in this project, this does not need considering.</w:t>
+      </w:r>
+    </w:p>
+    <w:p>
+      <w:r>
+        <w:t>When it comes to being able to break down a</w:t>
+      </w:r>
+      <w:r>
+        <w:t xml:space="preserve"> project into</w:t>
+      </w:r>
+      <w:r>
+        <w:t xml:space="preserve"> task</w:t>
+      </w:r>
+      <w:r>
+        <w:t>s</w:t>
+      </w:r>
+      <w:r>
+        <w:t>, the important consideration to make is whether different milestones in the project can function (and potentially be evaluated) alone. For example, this project has been broken down into several bitesize chunks, such as using the Microsoft</w:t>
+      </w:r>
+      <w:r>
+        <w:t xml:space="preserve"> Facial Recognition</w:t>
+      </w:r>
+      <w:r>
+        <w:t xml:space="preserve"> API to return characteristics of a passer-by, creating an advertisement recommendation algorithm, and inferring the context of a group.</w:t>
+      </w:r>
+      <w:r>
+        <w:t xml:space="preserve"> Each of these tasks can also </w:t>
+      </w:r>
+      <w:proofErr w:type="gramStart"/>
+      <w:r>
+        <w:t>be seen as</w:t>
+      </w:r>
+      <w:proofErr w:type="gramEnd"/>
+      <w:r>
+        <w:t xml:space="preserve"> its own self-sufficient unit and can therefore be seen as a project which can be broken down into tasks. </w:t>
+      </w:r>
+      <w:r>
+        <w:t>However,</w:t>
+      </w:r>
+      <w:r>
+        <w:t xml:space="preserve"> some projects, such as a video encoding algorithm, can’t be effectively tested until the entire artefact is complete. That kind of project would lend itself well to linear methodologies, such as Waterfall or Spiral, where the project doesn’t need to be seen as anything other than one large task, </w:t>
+      </w:r>
+      <w:r>
+        <w:t xml:space="preserve">and seeing that task as one single part to be designed, developed and evaluated as whole is of a great importance, </w:t>
+      </w:r>
+      <w:r>
+        <w:t>whereas this project fits the agile methodologies such as Scrum</w:t>
+      </w:r>
+      <w:r>
+        <w:t xml:space="preserve"> and</w:t>
+      </w:r>
+      <w:r>
+        <w:t xml:space="preserve"> XP</w:t>
+      </w:r>
+      <w:r>
+        <w:t xml:space="preserve"> (Beck et al., 2001)</w:t>
+      </w:r>
+      <w:r>
+        <w:t xml:space="preserve">, as these tend to split large tasks into smaller chunks, which can be completed in a single </w:t>
+      </w:r>
+      <w:r>
+        <w:t>iteration or sprint</w:t>
+      </w:r>
+      <w:r>
+        <w:t xml:space="preserve"> (a predefined length of time, usually between a week and a month). </w:t>
+      </w:r>
+    </w:p>
+    <w:p/>
+    <w:p>
+      <w:r>
+        <w:t xml:space="preserve">Whether a project has flexible requirements has a large impact on the approach taken to complete that project. However, every project has some level of flexibility, whether that’s due to temperamental clients, uncertainty in planning or a reliance on third party tools. Therefore, it is </w:t>
+      </w:r>
+      <w:r>
         <w:lastRenderedPageBreak/>
-        <w:t>The decision was made based on three equally important factors: the ability to break the artefact down, the flexibility of the project requirements and the choice between speed and quality/security of the project</w:t>
-      </w:r>
-      <w:r>
-        <w:t>. In most scenarios, the developer should also consider the skills and location (on site or dispersed) of the team, however as there is only one developer in this project, this does not need considering.</w:t>
-      </w:r>
-    </w:p>
-    <w:p>
-      <w:r>
-        <w:t>When it comes to being able to break down a</w:t>
-      </w:r>
-      <w:r>
-        <w:t xml:space="preserve"> project into</w:t>
-      </w:r>
-      <w:r>
-        <w:t xml:space="preserve"> task</w:t>
-      </w:r>
-      <w:r>
-        <w:t>s</w:t>
-      </w:r>
-      <w:r>
-        <w:t>, the important consideration to make is whether different milestones in the project can function (and potentially be evaluated) alone. For example, this project has been broken down into several bitesize chunks, such as using the Microsoft</w:t>
-      </w:r>
-      <w:r>
-        <w:t xml:space="preserve"> Facial Recognition</w:t>
-      </w:r>
-      <w:r>
-        <w:t xml:space="preserve"> API to return characteristics of a passer-by, creating an advertisement recommendation algorithm, and inferring the context of a group.</w:t>
-      </w:r>
-      <w:r>
-        <w:t xml:space="preserve"> Each of these tasks can also </w:t>
+        <w:t>sometimes worth accepting that there is a small amount of flexibility, and still choosing a more rigid methodology, but instead trying to mitigate that flexibility, for example trying to lock in an initial set of requirements from a client that can’t be altered, so that the project can be better planned. With that in mind, it is difficult to know where to place this project, as it has a relatively fixed set of requirements</w:t>
+      </w:r>
+      <w:r>
+        <w:t xml:space="preserve"> (due to an uninvolved client, who in this case is seen as the supervisor of the project) and a well-planned timescale,</w:t>
+      </w:r>
+      <w:r>
+        <w:t xml:space="preserve"> </w:t>
+      </w:r>
+      <w:r>
+        <w:t>although</w:t>
+      </w:r>
+      <w:r>
+        <w:t xml:space="preserve"> it does rely largely on a third-party application. Overall, while this is only one small part of the project, the repercussions could be quite large, and would require a rapid intervention and change in direction, which points towards an Agile methodology. </w:t>
+      </w:r>
+      <w:r>
+        <w:t xml:space="preserve">Essentially, if the Waterfall or Spiral methodologies were chosen, commitments would have to be made at an early stage (Sommerville, 2011, 32), which isn’t a viable decision in a project such as this, which is relatively reliant on </w:t>
+      </w:r>
+      <w:r>
+        <w:t>several</w:t>
+      </w:r>
+      <w:r>
+        <w:t xml:space="preserve"> moving parts. </w:t>
+      </w:r>
+    </w:p>
+    <w:p>
+      <w:r>
+        <w:t xml:space="preserve">Finally, a project must choose whether to focus more heavily on speed or quality/security. Quality and security are placed together as both relate to the same idea of meeting the requirements of a project to the highest standard, perhaps going past deadlines in the process. While it would be ideal to have both speed and quality/security, it is </w:t>
       </w:r>
       <w:proofErr w:type="gramStart"/>
       <w:r>
-        <w:t>be seen as</w:t>
+        <w:t>in the nature of large</w:t>
       </w:r>
       <w:proofErr w:type="gramEnd"/>
       <w:r>
-        <w:t xml:space="preserve"> its own self-sufficient unit and can therefore be seen as a project which can be broken down into tasks. </w:t>
-      </w:r>
-      <w:r>
-        <w:t>However,</w:t>
-      </w:r>
-      <w:r>
-        <w:t xml:space="preserve"> some projects, such as a video encoding algorithm, can’t be effectively tested until the entire artefact is complete. That kind of project would lend itself well to linear methodologies, such as Waterfall or Spiral, where the project doesn’t need to be seen as anything other than one large task, </w:t>
-      </w:r>
-      <w:r>
-        <w:t xml:space="preserve">and seeing that task as one single part to be designed, developed and evaluated as whole is of a great importance, </w:t>
-      </w:r>
-      <w:r>
-        <w:t>whereas this project fits the agile methodologies such as Scrum</w:t>
-      </w:r>
-      <w:r>
-        <w:t xml:space="preserve"> and</w:t>
-      </w:r>
-      <w:r>
-        <w:t xml:space="preserve"> XP</w:t>
-      </w:r>
-      <w:r>
-        <w:t xml:space="preserve"> (Beck et al., 2001)</w:t>
-      </w:r>
-      <w:r>
-        <w:t xml:space="preserve">, as these tend to split large tasks into smaller chunks, which can be completed in a single </w:t>
-      </w:r>
-      <w:r>
-        <w:t>iteration or sprint</w:t>
-      </w:r>
-      <w:r>
-        <w:t xml:space="preserve"> (a predefined length of time, usually between a week and a month). </w:t>
-      </w:r>
-    </w:p>
-    <w:p/>
-    <w:p>
-      <w:r>
-        <w:t>Whether a project has flexible requirements has a large impact on the approach taken to complete that project. However, every project has some level of flexibility, whether that’s due to temperamental clients, uncertainty in planning or a reliance on third party tools. Therefore, it is sometimes worth accepting that there is a small amount of flexibility, and still choosing a more rigid methodology, but instead trying to mitigate that flexibility, for example trying to lock in an initial set of requirements from a client that can’t be altered, so that the project can be better planned. With that in mind, it is difficult to know where to place this project, as it has a relatively fixed set of requirements</w:t>
-      </w:r>
-      <w:r>
-        <w:t xml:space="preserve"> (due to an uninvolved client, who in this case is seen as the supervisor of the project) and a well-planned timescale,</w:t>
+        <w:t xml:space="preserve"> projects to have to choose one over the other at some point in the lifecycle. This project is a perfect example of a project that </w:t>
+      </w:r>
+      <w:proofErr w:type="gramStart"/>
+      <w:r>
+        <w:t>has to</w:t>
+      </w:r>
+      <w:proofErr w:type="gramEnd"/>
+      <w:r>
+        <w:t xml:space="preserve"> focus speed over quality, due to the fact that the deadline is non-negotiable, and therefore </w:t>
+      </w:r>
+      <w:r>
+        <w:t>won’t</w:t>
+      </w:r>
+      <w:r>
+        <w:t xml:space="preserve"> allow for </w:t>
+      </w:r>
+      <w:r>
+        <w:t xml:space="preserve">any extensions if improving the quality or security of the artefact is prioritised over reaching the deadline. Projects that rely on speed such as this lend themselves well to Agile methodologies, as Agile was largely developed to overcome the issue of projects surpassing deadlines on a regular basis before </w:t>
+      </w:r>
+      <w:r>
+        <w:t>its inception in the</w:t>
       </w:r>
       <w:r>
         <w:t xml:space="preserve"> </w:t>
       </w:r>
       <w:r>
-        <w:t>although</w:t>
-      </w:r>
-      <w:r>
-        <w:t xml:space="preserve"> it does rely largely on a third-party application. Overall, while this is only one small part of the project, the repercussions could be quite large, and would require a rapid intervention and change in direction, which points towards an Agile methodology. </w:t>
-      </w:r>
-      <w:r>
-        <w:t xml:space="preserve">Essentially, if the Waterfall or Spiral methodologies were chosen, commitments would have to be made at an early stage (Sommerville, 2011, 32), which isn’t a viable decision in a project such as this, which is relatively reliant on </w:t>
-      </w:r>
-      <w:r>
-        <w:t>several</w:t>
-      </w:r>
-      <w:r>
-        <w:t xml:space="preserve"> moving parts. </w:t>
-      </w:r>
-    </w:p>
-    <w:p>
-      <w:r>
-        <w:t xml:space="preserve">Finally, a project must choose whether to focus more heavily on speed or quality/security. Quality and security are placed together as both relate to the same idea of meeting the requirements of a project to the highest standard, perhaps going past deadlines in the process. While it would be ideal to have both speed and quality/security, it is </w:t>
+        <w:t>early 2000s</w:t>
+      </w:r>
+      <w:r>
+        <w:t xml:space="preserve"> (</w:t>
+      </w:r>
+      <w:r>
+        <w:t xml:space="preserve">TechBeacon, 2017). </w:t>
+      </w:r>
+      <w:r>
+        <w:t xml:space="preserve">Therefore, this project can once again be considered better suited to an Agile methodology than linear. </w:t>
+      </w:r>
+    </w:p>
+    <w:p>
+      <w:r>
+        <w:t xml:space="preserve">Choosing </w:t>
+      </w:r>
+      <w:r>
+        <w:t>an</w:t>
+      </w:r>
+      <w:r>
+        <w:t xml:space="preserve"> </w:t>
+      </w:r>
+      <w:r>
+        <w:t>A</w:t>
+      </w:r>
+      <w:r>
+        <w:t>gile methodology</w:t>
+      </w:r>
+      <w:r>
+        <w:t xml:space="preserve"> is no easy task either, with the number of alternatives growing ever larger. However, </w:t>
+      </w:r>
+      <w:r>
+        <w:t>here the choices will be limited to XP or Scrum,</w:t>
+      </w:r>
+      <w:r>
+        <w:t xml:space="preserve"> as these are reflective of most Agile methodologies, and could be interchanged with most. Scrum was chosen because of two </w:t>
       </w:r>
       <w:proofErr w:type="gramStart"/>
       <w:r>
-        <w:t>in the nature of large</w:t>
+        <w:t>reasons,</w:t>
       </w:r>
       <w:proofErr w:type="gramEnd"/>
       <w:r>
-        <w:t xml:space="preserve"> projects to have to choose one over the other at some point in the lifecycle. This project is a perfect example of a project that </w:t>
-      </w:r>
-      <w:proofErr w:type="gramStart"/>
-      <w:r>
-        <w:t>has to</w:t>
-      </w:r>
-      <w:proofErr w:type="gramEnd"/>
-      <w:r>
-        <w:t xml:space="preserve"> focus speed over quality, due to the fact that the deadline is non-negotiable, and therefore </w:t>
-      </w:r>
-      <w:r>
-        <w:t>won’t</w:t>
-      </w:r>
-      <w:r>
-        <w:t xml:space="preserve"> allow for </w:t>
-      </w:r>
-      <w:r>
-        <w:t xml:space="preserve">any extensions if improving the quality or security of the artefact is prioritised over reaching the deadline. Projects that rely on speed such as this lend themselves well to Agile methodologies, as Agile was largely developed to overcome the issue of projects surpassing deadlines on a regular basis before </w:t>
-      </w:r>
-      <w:r>
-        <w:t>its inception in the</w:t>
-      </w:r>
-      <w:r>
-        <w:t xml:space="preserve"> </w:t>
-      </w:r>
-      <w:r>
-        <w:t>early 2000s</w:t>
-      </w:r>
-      <w:r>
-        <w:t xml:space="preserve"> (</w:t>
-      </w:r>
-      <w:r>
-        <w:t xml:space="preserve">TechBeacon, 2017). </w:t>
-      </w:r>
-      <w:r>
-        <w:t xml:space="preserve">Therefore, this project can once again be considered better suited to an Agile methodology than linear. </w:t>
-      </w:r>
-    </w:p>
-    <w:p>
-      <w:r>
-        <w:lastRenderedPageBreak/>
-        <w:t xml:space="preserve">Choosing </w:t>
-      </w:r>
-      <w:r>
-        <w:t>an</w:t>
-      </w:r>
-      <w:r>
-        <w:t xml:space="preserve"> </w:t>
-      </w:r>
-      <w:r>
-        <w:t>A</w:t>
-      </w:r>
-      <w:r>
-        <w:t>gile methodology</w:t>
-      </w:r>
-      <w:r>
-        <w:t xml:space="preserve"> is no easy task either, with the number of alternatives growing ever larger. However, </w:t>
-      </w:r>
-      <w:r>
-        <w:t>here the choices will be limited to XP or Scrum,</w:t>
-      </w:r>
-      <w:r>
-        <w:t xml:space="preserve"> as these are reflective of most Agile methodologies, and could be interchanged with most. Scrum was chosen because of two </w:t>
-      </w:r>
-      <w:proofErr w:type="gramStart"/>
-      <w:r>
-        <w:t>reasons,</w:t>
-      </w:r>
-      <w:proofErr w:type="gramEnd"/>
-      <w:r>
         <w:t xml:space="preserve"> however</w:t>
       </w:r>
       <w:r>
@@ -4563,8 +4740,6 @@
         <w:t>it started to deviate, ensuring no time was wasted in the way that it would be under a linear methodology such as Waterfall.</w:t>
       </w:r>
     </w:p>
-    <w:p/>
-    <w:p/>
     <w:p/>
     <w:p/>
     <w:p/>
@@ -4578,16 +4753,23 @@
         <w:pStyle w:val="Heading2"/>
         <w:jc w:val="center"/>
       </w:pPr>
-      <w:bookmarkStart w:id="14" w:name="_Toc17302787"/>
-      <w:r>
+      <w:bookmarkStart w:id="13" w:name="_Toc17302787"/>
+      <w:r>
+        <w:lastRenderedPageBreak/>
         <w:t>Toolsets and Machine Environments</w:t>
       </w:r>
-      <w:bookmarkEnd w:id="14"/>
-    </w:p>
-    <w:p/>
-    <w:p>
-      <w:r>
-        <w:t>COMPARE MORE TOOLS (USER REQUIREMENTS)</w:t>
+      <w:bookmarkEnd w:id="13"/>
+    </w:p>
+    <w:p/>
+    <w:p>
+      <w:r>
+        <w:t>COMPARE MORE TOOLS (</w:t>
+      </w:r>
+      <w:r>
+        <w:t xml:space="preserve">USE </w:t>
+      </w:r>
+      <w:r>
+        <w:t>REQUIREMENTS)</w:t>
       </w:r>
     </w:p>
     <w:p/>
@@ -4610,77 +4792,77 @@
         <w:t xml:space="preserve">While C++ has access to libraries such as </w:t>
       </w:r>
       <w:r>
-        <w:t xml:space="preserve">OpenCV, Python has access to that and more. Python has become the scientific programmers’ tool in part due to its ease of use, but more importantly because the hardest part of most jobs, the Machine Learning algorithms or rendering and outputting an image for example, are done for you. In this project, the API was used through a library called Cognitive Services, the Rest API call was made using a library called Requests, and the JSON data returned was made easier to interact with using the JSON library. During debugging, to check that </w:t>
+        <w:t xml:space="preserve">OpenCV, Python has access to that and more. Python has become the scientific programmers’ tool in part due to its ease of use, but more importantly because the hardest part of most jobs, the Machine Learning algorithms or rendering and outputting an image for example, are done for you. In this project, the API was used through a library called Cognitive Services, the Rest API call was made using a library called Requests, and the JSON data returned was made easier to interact with using the JSON library. During debugging, to check that faces had been found, circles were drawn around faces and outputted in an image using the PIL set of libraries. </w:t>
+      </w:r>
+      <w:r>
+        <w:t>It is because of the work done by these libraries that this project could have such a large scope within such a short time scale.</w:t>
+      </w:r>
+    </w:p>
+    <w:p>
+      <w:r>
+        <w:t xml:space="preserve">To help manage the development of this artefact, a set of tools were used to improve the time efficiency of the project. One such tool was Trello, which feeds into the discussion of choosing Scrum for this project. </w:t>
+      </w:r>
+      <w:r>
+        <w:t xml:space="preserve">Trello </w:t>
+      </w:r>
+      <w:r>
+        <w:t xml:space="preserve">is a tool which allows the user to create a to-do list, and move items to a ‘doing’ list, and a ‘completed’ list. This is especially helpful when working as a team, however it still provides benefiting to those working in a solo project, as it helps keep track of the progress made so far and can be used to emulate the backlog in Scrum. </w:t>
+      </w:r>
+    </w:p>
+    <w:p>
+      <w:r>
+        <w:t xml:space="preserve">GitHub is a version control tool, which allows the user to store and update an entire project, with potentially multiple branches to allow for testing different ideas and approaches. Once again, most of the benefits of the tool are from working as a team, however a massive benefit to a solo project is the ability to go back to a previous version of a project if a change is made which breaks it in some way. This saves a lot of time and prevents the loss of work. </w:t>
+      </w:r>
+    </w:p>
+    <w:p>
+      <w:r>
+        <w:t xml:space="preserve">In terms of the machine environment, the artefact was completed on a Windows 7 machine </w:t>
+      </w:r>
+      <w:r>
+        <w:t xml:space="preserve">with Python 3.7. However, one of the benefits of Python is the ease of making it cross platform, as only minor changes are needed, such as changing the direction of slashes in file directories. </w:t>
+      </w:r>
+    </w:p>
+    <w:p>
+      <w:r>
+        <w:t xml:space="preserve">In practice, this machine would most likely be implemented on a cloud-based system, receiving a stream of images from the site, and sending back an advertisement to display. This reduces the computational demand on site and improves the ability to change the entire system across different sites, all at once. </w:t>
+      </w:r>
+      <w:r>
+        <w:t xml:space="preserve">Another benefit of running this on cloud would be that it is easy to expand as more sites are added, </w:t>
+      </w:r>
+      <w:r>
+        <w:t>making it both scalable and versatile to changes.</w:t>
+      </w:r>
+      <w:r>
+        <w:t xml:space="preserve"> The cloud system would be easy to install, as it could be housed on a Linux distribution, </w:t>
+      </w:r>
+      <w:proofErr w:type="gramStart"/>
+      <w:r>
+        <w:t>as long as</w:t>
+      </w:r>
+      <w:proofErr w:type="gramEnd"/>
+      <w:r>
+        <w:t xml:space="preserve"> the required Python version and libraries are installed</w:t>
+      </w:r>
+      <w:r>
+        <w:t xml:space="preserve">, which would only need doing during the initial </w:t>
+      </w:r>
+      <w:r>
+        <w:t>development</w:t>
+      </w:r>
+      <w:r>
+        <w:t>.</w:t>
+      </w:r>
+      <w:r>
+        <w:t xml:space="preserve"> </w:t>
+      </w:r>
+    </w:p>
+    <w:p>
+      <w:r>
+        <w:t xml:space="preserve">Certain considerations would need to be made to account for the display/camera systems being outdoors, however there have been large improvements in outdoor electronics, with most displays </w:t>
       </w:r>
       <w:r>
         <w:lastRenderedPageBreak/>
-        <w:t xml:space="preserve">faces had been found, circles were drawn around faces and outputted in an image using the PIL set of libraries. </w:t>
-      </w:r>
-      <w:r>
-        <w:t>It is because of the work done by these libraries that this project could have such a large scope within such a short time scale.</w:t>
-      </w:r>
-    </w:p>
-    <w:p>
-      <w:r>
-        <w:t xml:space="preserve">To help manage the development of this artefact, a set of tools were used to improve the time efficiency of the project. One such tool was Trello, which feeds into the discussion of choosing Scrum for this project. </w:t>
-      </w:r>
-      <w:r>
-        <w:t xml:space="preserve">Trello </w:t>
-      </w:r>
-      <w:r>
-        <w:t xml:space="preserve">is a tool which allows the user to create a to-do list, and move items to a ‘doing’ list, and a ‘completed’ list. This is especially helpful when working as a team, however it still provides benefiting to those working in a solo project, as it helps keep track of the progress made so far and can be used to emulate the backlog in Scrum. </w:t>
-      </w:r>
-    </w:p>
-    <w:p>
-      <w:r>
-        <w:t xml:space="preserve">GitHub is a version control tool, which allows the user to store and update an entire project, with potentially multiple branches to allow for testing different ideas and approaches. Once again, most of the benefits of the tool are from working as a team, however a massive benefit to a solo project is the ability to go back to a previous version of a project if a change is made which breaks it in some way. This saves a lot of time and prevents the loss of work. </w:t>
-      </w:r>
-    </w:p>
-    <w:p>
-      <w:r>
-        <w:t xml:space="preserve">In terms of the machine environment, the artefact was completed on a Windows 7 machine </w:t>
-      </w:r>
-      <w:r>
-        <w:t xml:space="preserve">with Python 3.7. However, one of the benefits of Python is the ease of making it cross platform, as only minor changes are needed, such as changing the direction of slashes in file directories. </w:t>
-      </w:r>
-    </w:p>
-    <w:p>
-      <w:r>
-        <w:t xml:space="preserve">In practice, this machine would most likely be implemented on a cloud-based system, receiving a stream of images from the site, and sending back an advertisement to display. This reduces the computational demand on site and improves the ability to change the entire system across different sites, all at once. </w:t>
-      </w:r>
-      <w:r>
-        <w:t xml:space="preserve">Another benefit of running this on cloud would be that it is easy to expand as more sites are added, </w:t>
-      </w:r>
-      <w:r>
-        <w:t>making it both scalable and versatile to changes.</w:t>
-      </w:r>
-      <w:r>
-        <w:t xml:space="preserve"> The cloud system would be easy to install, as it could be housed on a Linux distribution, </w:t>
-      </w:r>
-      <w:proofErr w:type="gramStart"/>
-      <w:r>
-        <w:t>as long as</w:t>
-      </w:r>
-      <w:proofErr w:type="gramEnd"/>
-      <w:r>
-        <w:t xml:space="preserve"> the required Python version and libraries are installed</w:t>
-      </w:r>
-      <w:r>
-        <w:t xml:space="preserve">, which would only need doing during the initial </w:t>
-      </w:r>
-      <w:r>
-        <w:t>development</w:t>
-      </w:r>
-      <w:r>
-        <w:t>.</w:t>
-      </w:r>
-      <w:r>
-        <w:t xml:space="preserve"> </w:t>
-      </w:r>
-    </w:p>
-    <w:p>
-      <w:r>
-        <w:t xml:space="preserve">Certain considerations would need to be made to account for the display/camera systems being outdoors, however there have been large improvements in outdoor electronics, with most displays now being made using weather proof, durable glass. The system doesn’t acquire height, and shouldn’t need to operate at night, so the only requirement for the camera is a high enough resolution for the images to be clear. </w:t>
+        <w:t xml:space="preserve">now being made using weather proof, durable glass. The system doesn’t acquire height, and shouldn’t need to operate at night, so the only requirement for the camera is a high enough resolution for the images to be clear. </w:t>
       </w:r>
     </w:p>
     <w:p/>
@@ -4691,11 +4873,11 @@
         <w:pStyle w:val="Heading2"/>
         <w:jc w:val="center"/>
       </w:pPr>
-      <w:bookmarkStart w:id="15" w:name="_Toc17302788"/>
+      <w:bookmarkStart w:id="14" w:name="_Toc17302788"/>
       <w:r>
         <w:t>Research methods</w:t>
       </w:r>
-      <w:bookmarkEnd w:id="15"/>
+      <w:bookmarkEnd w:id="14"/>
     </w:p>
     <w:p/>
     <w:p>
@@ -4714,7 +4896,6 @@
     </w:p>
     <w:p>
       <w:r>
-        <w:lastRenderedPageBreak/>
         <w:t xml:space="preserve">While this solved the problem, and allowed the accuracy levels to be collected, this brought the issue of human error, as some of the factors being collected, such as age and makeup, were hard to guess. Although this does bring some doubt into the reliability of these results, the fact that these factors still had high levels of accuracy shows that the labels were likely correct, or at the very least that the artefact was producing human levels of characteristic identification. </w:t>
       </w:r>
     </w:p>
@@ -4754,11 +4935,12 @@
         <w:pStyle w:val="Heading1"/>
         <w:jc w:val="center"/>
       </w:pPr>
-      <w:bookmarkStart w:id="16" w:name="_Toc17302789"/>
-      <w:r>
+      <w:bookmarkStart w:id="15" w:name="_Toc17302789"/>
+      <w:r>
+        <w:lastRenderedPageBreak/>
         <w:t>Design, Development and Evaluation</w:t>
       </w:r>
-      <w:bookmarkEnd w:id="16"/>
+      <w:bookmarkEnd w:id="15"/>
     </w:p>
     <w:p/>
     <w:p>
@@ -4766,11 +4948,11 @@
         <w:pStyle w:val="Heading2"/>
         <w:jc w:val="center"/>
       </w:pPr>
-      <w:bookmarkStart w:id="17" w:name="_Toc17302790"/>
+      <w:bookmarkStart w:id="16" w:name="_Toc17302790"/>
       <w:r>
         <w:t>Requirements</w:t>
       </w:r>
-      <w:bookmarkEnd w:id="17"/>
+      <w:bookmarkEnd w:id="16"/>
     </w:p>
     <w:p/>
     <w:p>
@@ -4888,20 +5070,16 @@
     <w:p/>
     <w:p/>
     <w:p/>
-    <w:p/>
-    <w:p/>
-    <w:p/>
-    <w:p/>
     <w:p>
       <w:pPr>
         <w:pStyle w:val="Heading2"/>
         <w:jc w:val="center"/>
       </w:pPr>
-      <w:bookmarkStart w:id="18" w:name="_Toc17302791"/>
+      <w:bookmarkStart w:id="17" w:name="_Toc17302791"/>
       <w:r>
         <w:t>Design</w:t>
       </w:r>
-      <w:bookmarkEnd w:id="18"/>
+      <w:bookmarkEnd w:id="17"/>
     </w:p>
     <w:p/>
     <w:p>
@@ -4976,7 +5154,6 @@
         <w:t xml:space="preserve">, lending itself well to the client-server architecture. </w:t>
       </w:r>
     </w:p>
-    <w:p/>
     <w:p/>
     <w:p/>
     <w:p>
@@ -4984,11 +5161,14 @@
         <w:pStyle w:val="Heading2"/>
         <w:jc w:val="center"/>
       </w:pPr>
-      <w:bookmarkStart w:id="19" w:name="_Toc17302792"/>
-      <w:r>
+      <w:bookmarkStart w:id="18" w:name="_Toc17302792"/>
+      <w:bookmarkStart w:id="19" w:name="_GoBack"/>
+      <w:bookmarkEnd w:id="19"/>
+      <w:r>
+        <w:lastRenderedPageBreak/>
         <w:t>Development</w:t>
       </w:r>
-      <w:bookmarkEnd w:id="19"/>
+      <w:bookmarkEnd w:id="18"/>
     </w:p>
     <w:p/>
     <w:p>
@@ -5022,7 +5202,6 @@
     </w:p>
     <w:p>
       <w:r>
-        <w:lastRenderedPageBreak/>
         <w:t>Step 3: Record the gathered information as a user profile</w:t>
       </w:r>
     </w:p>
@@ -5223,6 +5402,7 @@
     </w:p>
     <w:p>
       <w:r>
+        <w:lastRenderedPageBreak/>
         <w:t xml:space="preserve">By the end of this step, the data </w:t>
       </w:r>
       <w:r>
@@ -5258,7 +5438,6 @@
         <w:rPr>
           <w:noProof/>
         </w:rPr>
-        <w:lastRenderedPageBreak/>
         <w:drawing>
           <wp:inline distT="0" distB="0" distL="0" distR="0">
             <wp:extent cx="5905500" cy="1839074"/>
@@ -5408,6 +5587,7 @@
     <w:p/>
     <w:p>
       <w:r>
+        <w:lastRenderedPageBreak/>
         <w:t>To choose an advertisement to add to the list of potential recommendations, the diagram in figure X shows the logic of the system, and how each option is chosen in the case of the mock-up advertisers. In the live system, this would be more complex, with many more options, and potentially multiple choices at the end of each tree. However, for the purposes of illustrating this system, the green circles represent an advertiser, and black represents a characteristic.</w:t>
       </w:r>
       <w:r>
@@ -5419,7 +5599,6 @@
         <w:rPr>
           <w:noProof/>
         </w:rPr>
-        <w:lastRenderedPageBreak/>
         <w:drawing>
           <wp:inline distT="0" distB="0" distL="0" distR="0">
             <wp:extent cx="5724525" cy="3190875"/>
@@ -5503,6 +5682,7 @@
       </w:pPr>
       <w:bookmarkStart w:id="20" w:name="_Toc17302793"/>
       <w:r>
+        <w:lastRenderedPageBreak/>
         <w:t>Evaluation</w:t>
       </w:r>
       <w:bookmarkEnd w:id="20"/>
@@ -5515,128 +5695,131 @@
     </w:p>
     <w:p>
       <w:r>
+        <w:t>To test this part of the system, the outputted characteristics of the passer-by will be compared with the labelled data, and a percentage of accuracy will be given. As this is a purely quantitative test, an analysis of the figures will be given after</w:t>
+      </w:r>
+      <w:r>
+        <w:t>wards</w:t>
+      </w:r>
+      <w:r>
+        <w:t xml:space="preserve">, to explain any issues that have been brought up. </w:t>
+      </w:r>
+    </w:p>
+    <w:p>
+      <w:r>
+        <w:t xml:space="preserve">The accuracy for the age is measured by checking </w:t>
+      </w:r>
+      <w:r>
+        <w:t>whether</w:t>
+      </w:r>
+      <w:r>
+        <w:t xml:space="preserve"> the </w:t>
+      </w:r>
+      <w:r>
+        <w:t xml:space="preserve">predicted </w:t>
+      </w:r>
+      <w:r>
+        <w:t xml:space="preserve">age is within 10 years of the </w:t>
+      </w:r>
+      <w:r>
+        <w:t xml:space="preserve">actual figure. This is quite lenient, however the actual system only checks whether the passer-by is a child, adult or elderly person, and so therefore this provides a good measure of how accurate it </w:t>
+      </w:r>
+      <w:r>
+        <w:t>can be, by forcing it to pass an even more difficult test than it needs to.</w:t>
+      </w:r>
+      <w:r>
+        <w:t xml:space="preserve"> The overall accuracy figure for age is </w:t>
+      </w:r>
+      <w:r>
+        <w:t>85%</w:t>
+      </w:r>
+      <w:r>
+        <w:t xml:space="preserve">, which is a </w:t>
+      </w:r>
+      <w:r>
+        <w:t>strong</w:t>
+      </w:r>
+      <w:r>
+        <w:t xml:space="preserve"> figure, especially since outliers are </w:t>
+      </w:r>
+      <w:r>
+        <w:t>usually</w:t>
+      </w:r>
+      <w:r>
+        <w:t xml:space="preserve"> only</w:t>
+      </w:r>
+      <w:r>
+        <w:t xml:space="preserve"> around 2 years off</w:t>
+      </w:r>
+      <w:r>
+        <w:t xml:space="preserve"> the boundary</w:t>
+      </w:r>
+      <w:r>
+        <w:t>. Furthermore, some of the images in this dataset are actors and actresses, known for looking younger than the average person their age, and so therefore this is a difficult</w:t>
+      </w:r>
+      <w:r>
+        <w:t xml:space="preserve">, and perhaps unrepresentative </w:t>
+      </w:r>
+      <w:r>
+        <w:t xml:space="preserve">test for the system. </w:t>
+      </w:r>
+    </w:p>
+    <w:p>
+      <w:r>
+        <w:t xml:space="preserve">Gender performs perfectly, achieving a 100% success rate. This is somewhat to be expected, as gender is the easiest of the characteristics to identify most of the time, with only a few rare exceptions. This is because there is a very easy to identify difference in facial features, which the machine learning algorithm can sort effectively. </w:t>
+      </w:r>
+    </w:p>
+    <w:p>
+      <w:r>
+        <w:t xml:space="preserve">More surprisingly, facial hair has a success rate of 98%. </w:t>
+      </w:r>
+      <w:r>
+        <w:t xml:space="preserve">This figure was expected to be closer to the accuracy of the age, due to the amount of variability in length, colour and shape, and the fact that this system was artificially selecting a number which defined whether or not there was in fact a beard, whereas the Facial Recognition API was returning a value between 0 and 1 for chin, sideburns and moustache. </w:t>
+      </w:r>
+      <w:r>
+        <w:t>Turning this into a binary value is not what was initially intended for the system, so the fact that this didn’t have a larger impact on overall accuracy is a massive success.</w:t>
+      </w:r>
+    </w:p>
+    <w:p>
+      <w:r>
+        <w:t xml:space="preserve">Like gender, glasses performed as expected, with 99% accuracy, and only a single mistake found. This was expected to perform well, again due to the consistency of images with glasses. Machine Learning algorithms perform better when a problem is consistent, as all they are really doing is comparing images (and their labels), so since glasses are always in the exact same place, and follow very similar patterns, </w:t>
+      </w:r>
+      <w:r>
+        <w:t xml:space="preserve">it would be hard to misidentify them. The image which wasn’t correctly identified contained glasses with a very small, hard to spot frame, and had the face in a shadow, making it understandable for the system to not pick this up. </w:t>
+      </w:r>
+    </w:p>
+    <w:p>
+      <w:r>
+        <w:t xml:space="preserve">The accuracy of the system predicting the presence of hair was 96%, however this could’ve been higher. This is because two of the three errors were a result of men wearing hats. This understandably causes confusion, and should probably have been considered beforehand, as it is a problem which needs a workaround to be created, such as always saying that a passer-by wearing a hat has hair, since this is statistically more likely. </w:t>
+      </w:r>
+    </w:p>
+    <w:p>
+      <w:r>
+        <w:t xml:space="preserve">Lip makeup scored a </w:t>
+      </w:r>
+      <w:r>
+        <w:t xml:space="preserve">surprisingly </w:t>
+      </w:r>
+      <w:r>
+        <w:t>hig</w:t>
+      </w:r>
+      <w:r>
+        <w:t>h</w:t>
+      </w:r>
+      <w:r>
+        <w:t xml:space="preserve"> accuracy</w:t>
+      </w:r>
+      <w:r>
+        <w:t xml:space="preserve"> of 89%</w:t>
+      </w:r>
+      <w:r>
+        <w:t xml:space="preserve">, </w:t>
+      </w:r>
+      <w:r>
+        <w:t xml:space="preserve">which like age, was expected to be significantly lower. In this case, this is because the natural colour of lips changes on a person to person basis, and therefore it can be hard to say whether they are wearing makeup at all. The same </w:t>
+      </w:r>
+      <w:r>
         <w:lastRenderedPageBreak/>
-        <w:t>To test this part of the system, the outputted characteristics of the passer-by will be compared with the labelled data, and a percentage of accuracy will be given. As this is a purely quantitative test, an analysis of the figures will be given after</w:t>
-      </w:r>
-      <w:r>
-        <w:t>wards</w:t>
-      </w:r>
-      <w:r>
-        <w:t xml:space="preserve">, to explain any issues that have been brought up. </w:t>
-      </w:r>
-    </w:p>
-    <w:p>
-      <w:r>
-        <w:t xml:space="preserve">The accuracy for the age is measured by checking </w:t>
-      </w:r>
-      <w:r>
-        <w:t>whether</w:t>
-      </w:r>
-      <w:r>
-        <w:t xml:space="preserve"> the </w:t>
-      </w:r>
-      <w:r>
-        <w:t xml:space="preserve">predicted </w:t>
-      </w:r>
-      <w:r>
-        <w:t xml:space="preserve">age is within 10 years of the </w:t>
-      </w:r>
-      <w:r>
-        <w:t xml:space="preserve">actual figure. This is quite lenient, however the actual system only checks whether the passer-by is a child, adult or elderly person, and so therefore this provides a good measure of how accurate it </w:t>
-      </w:r>
-      <w:r>
-        <w:t>can be, by forcing it to pass an even more difficult test than it needs to.</w:t>
-      </w:r>
-      <w:r>
-        <w:t xml:space="preserve"> The overall accuracy figure for age is </w:t>
-      </w:r>
-      <w:r>
-        <w:t>85%</w:t>
-      </w:r>
-      <w:r>
-        <w:t xml:space="preserve">, which is a </w:t>
-      </w:r>
-      <w:r>
-        <w:t>strong</w:t>
-      </w:r>
-      <w:r>
-        <w:t xml:space="preserve"> figure, especially since outliers are </w:t>
-      </w:r>
-      <w:r>
-        <w:t>usually</w:t>
-      </w:r>
-      <w:r>
-        <w:t xml:space="preserve"> only</w:t>
-      </w:r>
-      <w:r>
-        <w:t xml:space="preserve"> around 2 years off</w:t>
-      </w:r>
-      <w:r>
-        <w:t xml:space="preserve"> the boundary</w:t>
-      </w:r>
-      <w:r>
-        <w:t>. Furthermore, some of the images in this dataset are actors and actresses, known for looking younger than the average person their age, and so therefore this is a difficult</w:t>
-      </w:r>
-      <w:r>
-        <w:t xml:space="preserve">, and perhaps unrepresentative </w:t>
-      </w:r>
-      <w:r>
-        <w:t xml:space="preserve">test for the system. </w:t>
-      </w:r>
-    </w:p>
-    <w:p>
-      <w:r>
-        <w:t xml:space="preserve">Gender performs perfectly, achieving a 100% success rate. This is somewhat to be expected, as gender is the easiest of the characteristics to identify most of the time, with only a few rare exceptions. This is because there is a very easy to identify difference in facial features, which the machine learning algorithm can sort effectively. </w:t>
-      </w:r>
-    </w:p>
-    <w:p>
-      <w:r>
-        <w:t xml:space="preserve">More surprisingly, facial hair has a success rate of 98%. </w:t>
-      </w:r>
-      <w:r>
-        <w:t xml:space="preserve">This figure was expected to be closer to the accuracy of the age, due to the amount of variability in length, colour and shape, and the fact that this system was artificially selecting a number which defined whether or not there was in fact a beard, whereas the Facial Recognition API was returning a value between 0 and 1 for chin, sideburns and moustache. </w:t>
-      </w:r>
-      <w:r>
-        <w:t>Turning this into a binary value is not what was initially intended for the system, so the fact that this didn’t have a larger impact on overall accuracy is a massive success.</w:t>
-      </w:r>
-    </w:p>
-    <w:p>
-      <w:r>
-        <w:t xml:space="preserve">Like gender, glasses performed as expected, with 99% accuracy, and only a single mistake found. This was expected to perform well, again due to the consistency of images with glasses. Machine Learning algorithms perform better when a problem is consistent, as all they are really doing is comparing images (and their labels), so since glasses are always in the exact same place, and follow very similar patterns, </w:t>
-      </w:r>
-      <w:r>
-        <w:t xml:space="preserve">it would be hard to misidentify them. The image which wasn’t correctly identified contained glasses with a very small, hard to spot frame, and had the face in a shadow, making it understandable for the system to not pick this up. </w:t>
-      </w:r>
-    </w:p>
-    <w:p>
-      <w:r>
-        <w:t xml:space="preserve">The accuracy of the system predicting the presence of hair was 96%, however this could’ve been higher. This is because two of the three errors were a result of men wearing hats. This understandably causes confusion, and should probably have been considered beforehand, as it is a problem which needs a workaround to be created, such as always saying that a passer-by wearing a hat has hair, since this is statistically more likely. </w:t>
-      </w:r>
-    </w:p>
-    <w:p>
-      <w:r>
-        <w:t xml:space="preserve">Lip makeup scored a </w:t>
-      </w:r>
-      <w:r>
-        <w:t xml:space="preserve">surprisingly </w:t>
-      </w:r>
-      <w:r>
-        <w:t>hig</w:t>
-      </w:r>
-      <w:r>
-        <w:t>h</w:t>
-      </w:r>
-      <w:r>
-        <w:t xml:space="preserve"> accuracy</w:t>
-      </w:r>
-      <w:r>
-        <w:t xml:space="preserve"> of 89%</w:t>
-      </w:r>
-      <w:r>
-        <w:t xml:space="preserve">, </w:t>
-      </w:r>
-      <w:r>
-        <w:t xml:space="preserve">which like age, was expected to be significantly lower. In this case, this is because the natural colour of lips changes on a person to person basis, and therefore it can be hard to say whether they are wearing makeup at all. The same logic applies to eye makeup, which was expected to be </w:t>
+        <w:t xml:space="preserve">logic applies to eye makeup, which was expected to be </w:t>
       </w:r>
       <w:proofErr w:type="gramStart"/>
       <w:r>
@@ -5658,11 +5841,7 @@
     </w:p>
     <w:p>
       <w:r>
-        <w:t xml:space="preserve">Finally, detecting the presence of a hat has an accuracy of 99%. Again, this was as predicted, since hats are usually very easy to distinguish from a face, even from a large distance. In fact, it’s surprising that this isn’t the highest accuracy, however the one instance of the hat being incorrectly </w:t>
-      </w:r>
-      <w:r>
-        <w:lastRenderedPageBreak/>
-        <w:t xml:space="preserve">located is from an image which recognised the hat as hair. This is likely the result of the image being taken from a strange </w:t>
+        <w:t xml:space="preserve">Finally, detecting the presence of a hat has an accuracy of 99%. Again, this was as predicted, since hats are usually very easy to distinguish from a face, even from a large distance. In fact, it’s surprising that this isn’t the highest accuracy, however the one instance of the hat being incorrectly located is from an image which recognised the hat as hair. This is likely the result of the image being taken from a strange </w:t>
       </w:r>
       <w:r>
         <w:t>angle and</w:t>
@@ -5824,6 +6003,7 @@
     <w:p/>
     <w:p>
       <w:r>
+        <w:lastRenderedPageBreak/>
         <w:t xml:space="preserve">The first thing to do here is to make sure none of the recommended ads are incorrect, by identifying what caused them to be selected. </w:t>
       </w:r>
       <w:r>
@@ -14029,7 +14209,7 @@
 </file>
 
 <file path=customXml/itemProps1.xml><?xml version="1.0" encoding="utf-8"?>
-<ds:datastoreItem xmlns:ds="http://schemas.openxmlformats.org/officeDocument/2006/customXml" ds:itemID="{1B8169A1-65A0-42E5-8E67-62FD204BC823}">
+<ds:datastoreItem xmlns:ds="http://schemas.openxmlformats.org/officeDocument/2006/customXml" ds:itemID="{F223BB09-CB68-4EDC-AB39-5BC555811F6C}">
   <ds:schemaRefs>
     <ds:schemaRef ds:uri="http://schemas.openxmlformats.org/officeDocument/2006/bibliography"/>
   </ds:schemaRefs>

</xml_diff>

<commit_message>
finishing writeup and added relationship inference
</commit_message>
<xml_diff>
--- a/Documents/diss.docx
+++ b/Documents/diss.docx
@@ -2727,10 +2727,7 @@
         <w:t xml:space="preserve"> and grey sheep. </w:t>
       </w:r>
       <w:r>
-        <w:t>They then provide insights into how to tackle these issues by using the different variations of the algorithm, such as stating that “</w:t>
-      </w:r>
-      <w:r>
-        <w:t>Clustering CF algorithms make recommendations within small clusters rather than the whole dataset and achieve better scalability</w:t>
+        <w:t>They then provide insights into how to tackle these issues by using the different variations of the algorithm, such as stating that “Clustering CF algorithms make recommendations within small clusters rather than the whole dataset and achieve better scalability</w:t>
       </w:r>
       <w:r>
         <w:t>.</w:t>
@@ -3717,7 +3714,13 @@
         <w:t xml:space="preserve">The final task completed was task 8, which was to compare the old system to the new in terms of accuracy and the level of depth. Again, this took as long as planned, as the framework for evaluating the system was already prepared, so there were no surprises. </w:t>
       </w:r>
     </w:p>
-    <w:p/>
+    <w:p>
+      <w:r>
+        <w:t>Tasks 9 and 10 were considered extension tasks, and therefore while they weren’t completed, this isn’t seen as a failure in any way, as effort was taken to ensure the prior tasks were completed to a high standard.</w:t>
+      </w:r>
+      <w:bookmarkStart w:id="11" w:name="_GoBack"/>
+      <w:bookmarkEnd w:id="11"/>
+    </w:p>
     <w:p>
       <w:r>
         <w:t xml:space="preserve">  </w:t>
@@ -3878,12 +3881,11 @@
         <w:pStyle w:val="Heading3"/>
         <w:jc w:val="center"/>
       </w:pPr>
-      <w:bookmarkStart w:id="11" w:name="_Toc17302785"/>
-      <w:r>
-        <w:lastRenderedPageBreak/>
+      <w:bookmarkStart w:id="12" w:name="_Toc17302785"/>
+      <w:r>
         <w:t>Risk Matrix</w:t>
       </w:r>
-      <w:bookmarkEnd w:id="11"/>
+      <w:bookmarkEnd w:id="12"/>
     </w:p>
     <w:p/>
     <w:tbl>
@@ -4401,7 +4403,6 @@
     <w:p/>
     <w:p>
       <w:r>
-        <w:lastRenderedPageBreak/>
         <w:t xml:space="preserve">Unfortunately, finding a suitable dataset for this project was a challenge, due to the need for it to </w:t>
       </w:r>
       <w:r>
@@ -4490,11 +4491,11 @@
         <w:pStyle w:val="Heading2"/>
         <w:jc w:val="center"/>
       </w:pPr>
-      <w:bookmarkStart w:id="12" w:name="_Toc17302786"/>
+      <w:bookmarkStart w:id="13" w:name="_Toc17302786"/>
       <w:r>
         <w:t>Software Development</w:t>
       </w:r>
-      <w:bookmarkEnd w:id="12"/>
+      <w:bookmarkEnd w:id="13"/>
     </w:p>
     <w:p/>
     <w:p>
@@ -4610,11 +4611,8 @@
     <w:p/>
     <w:p>
       <w:r>
-        <w:t xml:space="preserve">Whether a project has flexible requirements has a large impact on the approach taken to complete that project. However, every project has some level of flexibility, whether that’s due to temperamental clients, uncertainty in planning or a reliance on third party tools. Therefore, it is </w:t>
-      </w:r>
-      <w:r>
         <w:lastRenderedPageBreak/>
-        <w:t>sometimes worth accepting that there is a small amount of flexibility, and still choosing a more rigid methodology, but instead trying to mitigate that flexibility, for example trying to lock in an initial set of requirements from a client that can’t be altered, so that the project can be better planned. With that in mind, it is difficult to know where to place this project, as it has a relatively fixed set of requirements</w:t>
+        <w:t>Whether a project has flexible requirements has a large impact on the approach taken to complete that project. However, every project has some level of flexibility, whether that’s due to temperamental clients, uncertainty in planning or a reliance on third party tools. Therefore, it is sometimes worth accepting that there is a small amount of flexibility, and still choosing a more rigid methodology, but instead trying to mitigate that flexibility, for example trying to lock in an initial set of requirements from a client that can’t be altered, so that the project can be better planned. With that in mind, it is difficult to know where to place this project, as it has a relatively fixed set of requirements</w:t>
       </w:r>
       <w:r>
         <w:t xml:space="preserve"> (due to an uninvolved client, who in this case is seen as the supervisor of the project) and a well-planned timescale,</w:t>
@@ -4753,87 +4751,90 @@
         <w:pStyle w:val="Heading2"/>
         <w:jc w:val="center"/>
       </w:pPr>
-      <w:bookmarkStart w:id="13" w:name="_Toc17302787"/>
+      <w:bookmarkStart w:id="14" w:name="_Toc17302787"/>
+      <w:r>
+        <w:t>Toolsets and Machine Environments</w:t>
+      </w:r>
+      <w:bookmarkEnd w:id="14"/>
+    </w:p>
+    <w:p/>
+    <w:p>
+      <w:r>
+        <w:t>COMPARE MORE TOOLS (</w:t>
+      </w:r>
+      <w:r>
+        <w:t xml:space="preserve">USE </w:t>
+      </w:r>
+      <w:r>
+        <w:t>REQUIREMENTS)</w:t>
+      </w:r>
+    </w:p>
+    <w:p/>
+    <w:p>
+      <w:r>
+        <w:t xml:space="preserve">When it came to </w:t>
+      </w:r>
+      <w:r>
+        <w:t xml:space="preserve">the process of </w:t>
+      </w:r>
+      <w:r>
+        <w:t xml:space="preserve">developing the artefact, </w:t>
+      </w:r>
+      <w:r>
+        <w:t>choosing a language was an important, but not necessarily difficult decision. As a Computer Vision project, the choices came down to MATLAB, which is an industry standard in Computer Vision due to it being centred around matrices, which is the simplest representation of an image, Python, which has the largest community in terms of creating up to date libraries that assist with a lot of the work, and C++, which also has a strong following, and allows more low level work to be done in order to develop a more efficient end product.</w:t>
+      </w:r>
+    </w:p>
+    <w:p>
+      <w:r>
+        <w:t xml:space="preserve">While C++ has access to libraries such as </w:t>
+      </w:r>
+      <w:r>
+        <w:t xml:space="preserve">OpenCV, Python has access to that and more. Python has become the scientific programmers’ tool in part due to its ease of use, but more importantly because the hardest part of most jobs, the Machine Learning algorithms or rendering and outputting an image for example, are done for you. In this project, the API was used through a library called Cognitive Services, the Rest API call was made using a library called Requests, and the JSON data returned was made easier to interact with using the JSON library. During debugging, to check that faces had been found, circles were drawn around faces and outputted in an image using the PIL set of libraries. </w:t>
+      </w:r>
+      <w:r>
+        <w:t>It is because of the work done by these libraries that this project could have such a large scope within such a short time scale.</w:t>
+      </w:r>
+    </w:p>
+    <w:p>
+      <w:r>
+        <w:t xml:space="preserve">To help manage the development of this artefact, a set of tools were used to improve the time efficiency of the project. One such tool was Trello, which feeds into the discussion of choosing Scrum for this project. </w:t>
+      </w:r>
+      <w:r>
+        <w:t xml:space="preserve">Trello </w:t>
+      </w:r>
+      <w:r>
+        <w:t xml:space="preserve">is a tool which allows the user to create a to-do list, and move items to a ‘doing’ list, and a ‘completed’ list. This is especially helpful when working as a team, however it still provides benefiting to those working in a solo project, as it helps keep track of the progress made so far and can be used to emulate the backlog in Scrum. </w:t>
+      </w:r>
+    </w:p>
+    <w:p>
+      <w:r>
+        <w:t xml:space="preserve">GitHub is a version control tool, which allows the user to store and update an entire project, with potentially multiple branches to allow for testing different ideas and approaches. Once again, most of the benefits of the tool are from working as a team, however a massive benefit to a solo project is the ability to go back to a previous version of a project if a change is made which breaks it in some way. This saves a lot of time and prevents the loss of work. </w:t>
+      </w:r>
+    </w:p>
+    <w:p>
+      <w:r>
+        <w:t xml:space="preserve">In terms of the machine environment, the artefact was completed on a Windows 7 machine </w:t>
+      </w:r>
+      <w:r>
+        <w:t xml:space="preserve">with Python 3.7. However, one of the benefits of Python is the ease of making it cross platform, as only minor changes are needed, such as changing the direction of slashes in file directories. </w:t>
+      </w:r>
+    </w:p>
+    <w:p>
+      <w:r>
+        <w:t xml:space="preserve">In practice, this machine would most likely be implemented on a cloud-based system, receiving a stream of images from the site, and sending back an advertisement to display. This reduces the computational demand on site and improves the ability to change the entire system across different sites, all at once. </w:t>
+      </w:r>
+      <w:r>
+        <w:t xml:space="preserve">Another benefit of running this on cloud would be that it is easy to expand as more sites are added, </w:t>
+      </w:r>
+      <w:r>
+        <w:t>making it both scalable and versatile to changes.</w:t>
+      </w:r>
+      <w:r>
+        <w:t xml:space="preserve"> The cloud system would be easy to </w:t>
+      </w:r>
       <w:r>
         <w:lastRenderedPageBreak/>
-        <w:t>Toolsets and Machine Environments</w:t>
-      </w:r>
-      <w:bookmarkEnd w:id="13"/>
-    </w:p>
-    <w:p/>
-    <w:p>
-      <w:r>
-        <w:t>COMPARE MORE TOOLS (</w:t>
-      </w:r>
-      <w:r>
-        <w:t xml:space="preserve">USE </w:t>
-      </w:r>
-      <w:r>
-        <w:t>REQUIREMENTS)</w:t>
-      </w:r>
-    </w:p>
-    <w:p/>
-    <w:p>
-      <w:r>
-        <w:t xml:space="preserve">When it came to </w:t>
-      </w:r>
-      <w:r>
-        <w:t xml:space="preserve">the process of </w:t>
-      </w:r>
-      <w:r>
-        <w:t xml:space="preserve">developing the artefact, </w:t>
-      </w:r>
-      <w:r>
-        <w:t>choosing a language was an important, but not necessarily difficult decision. As a Computer Vision project, the choices came down to MATLAB, which is an industry standard in Computer Vision due to it being centred around matrices, which is the simplest representation of an image, Python, which has the largest community in terms of creating up to date libraries that assist with a lot of the work, and C++, which also has a strong following, and allows more low level work to be done in order to develop a more efficient end product.</w:t>
-      </w:r>
-    </w:p>
-    <w:p>
-      <w:r>
-        <w:t xml:space="preserve">While C++ has access to libraries such as </w:t>
-      </w:r>
-      <w:r>
-        <w:t xml:space="preserve">OpenCV, Python has access to that and more. Python has become the scientific programmers’ tool in part due to its ease of use, but more importantly because the hardest part of most jobs, the Machine Learning algorithms or rendering and outputting an image for example, are done for you. In this project, the API was used through a library called Cognitive Services, the Rest API call was made using a library called Requests, and the JSON data returned was made easier to interact with using the JSON library. During debugging, to check that faces had been found, circles were drawn around faces and outputted in an image using the PIL set of libraries. </w:t>
-      </w:r>
-      <w:r>
-        <w:t>It is because of the work done by these libraries that this project could have such a large scope within such a short time scale.</w:t>
-      </w:r>
-    </w:p>
-    <w:p>
-      <w:r>
-        <w:t xml:space="preserve">To help manage the development of this artefact, a set of tools were used to improve the time efficiency of the project. One such tool was Trello, which feeds into the discussion of choosing Scrum for this project. </w:t>
-      </w:r>
-      <w:r>
-        <w:t xml:space="preserve">Trello </w:t>
-      </w:r>
-      <w:r>
-        <w:t xml:space="preserve">is a tool which allows the user to create a to-do list, and move items to a ‘doing’ list, and a ‘completed’ list. This is especially helpful when working as a team, however it still provides benefiting to those working in a solo project, as it helps keep track of the progress made so far and can be used to emulate the backlog in Scrum. </w:t>
-      </w:r>
-    </w:p>
-    <w:p>
-      <w:r>
-        <w:t xml:space="preserve">GitHub is a version control tool, which allows the user to store and update an entire project, with potentially multiple branches to allow for testing different ideas and approaches. Once again, most of the benefits of the tool are from working as a team, however a massive benefit to a solo project is the ability to go back to a previous version of a project if a change is made which breaks it in some way. This saves a lot of time and prevents the loss of work. </w:t>
-      </w:r>
-    </w:p>
-    <w:p>
-      <w:r>
-        <w:t xml:space="preserve">In terms of the machine environment, the artefact was completed on a Windows 7 machine </w:t>
-      </w:r>
-      <w:r>
-        <w:t xml:space="preserve">with Python 3.7. However, one of the benefits of Python is the ease of making it cross platform, as only minor changes are needed, such as changing the direction of slashes in file directories. </w:t>
-      </w:r>
-    </w:p>
-    <w:p>
-      <w:r>
-        <w:t xml:space="preserve">In practice, this machine would most likely be implemented on a cloud-based system, receiving a stream of images from the site, and sending back an advertisement to display. This reduces the computational demand on site and improves the ability to change the entire system across different sites, all at once. </w:t>
-      </w:r>
-      <w:r>
-        <w:t xml:space="preserve">Another benefit of running this on cloud would be that it is easy to expand as more sites are added, </w:t>
-      </w:r>
-      <w:r>
-        <w:t>making it both scalable and versatile to changes.</w:t>
-      </w:r>
-      <w:r>
-        <w:t xml:space="preserve"> The cloud system would be easy to install, as it could be housed on a Linux distribution, </w:t>
+        <w:t xml:space="preserve">install, as it could be housed on a Linux distribution, </w:t>
       </w:r>
       <w:proofErr w:type="gramStart"/>
       <w:r>
@@ -4858,11 +4859,7 @@
     </w:p>
     <w:p>
       <w:r>
-        <w:t xml:space="preserve">Certain considerations would need to be made to account for the display/camera systems being outdoors, however there have been large improvements in outdoor electronics, with most displays </w:t>
-      </w:r>
-      <w:r>
-        <w:lastRenderedPageBreak/>
-        <w:t xml:space="preserve">now being made using weather proof, durable glass. The system doesn’t acquire height, and shouldn’t need to operate at night, so the only requirement for the camera is a high enough resolution for the images to be clear. </w:t>
+        <w:t xml:space="preserve">Certain considerations would need to be made to account for the display/camera systems being outdoors, however there have been large improvements in outdoor electronics, with most displays now being made using weather proof, durable glass. The system doesn’t acquire height, and shouldn’t need to operate at night, so the only requirement for the camera is a high enough resolution for the images to be clear. </w:t>
       </w:r>
     </w:p>
     <w:p/>
@@ -4873,11 +4870,11 @@
         <w:pStyle w:val="Heading2"/>
         <w:jc w:val="center"/>
       </w:pPr>
-      <w:bookmarkStart w:id="14" w:name="_Toc17302788"/>
+      <w:bookmarkStart w:id="15" w:name="_Toc17302788"/>
       <w:r>
         <w:t>Research methods</w:t>
       </w:r>
-      <w:bookmarkEnd w:id="14"/>
+      <w:bookmarkEnd w:id="15"/>
     </w:p>
     <w:p/>
     <w:p>
@@ -4935,12 +4932,11 @@
         <w:pStyle w:val="Heading1"/>
         <w:jc w:val="center"/>
       </w:pPr>
-      <w:bookmarkStart w:id="15" w:name="_Toc17302789"/>
-      <w:r>
-        <w:lastRenderedPageBreak/>
+      <w:bookmarkStart w:id="16" w:name="_Toc17302789"/>
+      <w:r>
         <w:t>Design, Development and Evaluation</w:t>
       </w:r>
-      <w:bookmarkEnd w:id="15"/>
+      <w:bookmarkEnd w:id="16"/>
     </w:p>
     <w:p/>
     <w:p>
@@ -4948,11 +4944,11 @@
         <w:pStyle w:val="Heading2"/>
         <w:jc w:val="center"/>
       </w:pPr>
-      <w:bookmarkStart w:id="16" w:name="_Toc17302790"/>
+      <w:bookmarkStart w:id="17" w:name="_Toc17302790"/>
       <w:r>
         <w:t>Requirements</w:t>
       </w:r>
-      <w:bookmarkEnd w:id="16"/>
+      <w:bookmarkEnd w:id="17"/>
     </w:p>
     <w:p/>
     <w:p>
@@ -5075,11 +5071,11 @@
         <w:pStyle w:val="Heading2"/>
         <w:jc w:val="center"/>
       </w:pPr>
-      <w:bookmarkStart w:id="17" w:name="_Toc17302791"/>
+      <w:bookmarkStart w:id="18" w:name="_Toc17302791"/>
       <w:r>
         <w:t>Design</w:t>
       </w:r>
-      <w:bookmarkEnd w:id="17"/>
+      <w:bookmarkEnd w:id="18"/>
     </w:p>
     <w:p/>
     <w:p>
@@ -5161,14 +5157,11 @@
         <w:pStyle w:val="Heading2"/>
         <w:jc w:val="center"/>
       </w:pPr>
-      <w:bookmarkStart w:id="18" w:name="_Toc17302792"/>
-      <w:bookmarkStart w:id="19" w:name="_GoBack"/>
+      <w:bookmarkStart w:id="19" w:name="_Toc17302792"/>
+      <w:r>
+        <w:t>Development</w:t>
+      </w:r>
       <w:bookmarkEnd w:id="19"/>
-      <w:r>
-        <w:lastRenderedPageBreak/>
-        <w:t>Development</w:t>
-      </w:r>
-      <w:bookmarkEnd w:id="18"/>
     </w:p>
     <w:p/>
     <w:p>
@@ -5397,12 +5390,12 @@
     </w:p>
     <w:p>
       <w:r>
+        <w:lastRenderedPageBreak/>
         <w:t xml:space="preserve">Using other languages, the JSON would’ve needed to be sifted through, taking up more time, and resulting in less legible code. This solution is perfect for the requirements, and simply outputs “Male” or “Female”, exactly as it is labelled in the dataset. </w:t>
       </w:r>
     </w:p>
     <w:p>
       <w:r>
-        <w:lastRenderedPageBreak/>
         <w:t xml:space="preserve">By the end of this step, the data </w:t>
       </w:r>
       <w:r>
@@ -5587,7 +5580,6 @@
     <w:p/>
     <w:p>
       <w:r>
-        <w:lastRenderedPageBreak/>
         <w:t>To choose an advertisement to add to the list of potential recommendations, the diagram in figure X shows the logic of the system, and how each option is chosen in the case of the mock-up advertisers. In the live system, this would be more complex, with many more options, and potentially multiple choices at the end of each tree. However, for the purposes of illustrating this system, the green circles represent an advertiser, and black represents a characteristic.</w:t>
       </w:r>
       <w:r>
@@ -5682,118 +5674,118 @@
       </w:pPr>
       <w:bookmarkStart w:id="20" w:name="_Toc17302793"/>
       <w:r>
+        <w:t>Evaluation</w:t>
+      </w:r>
+      <w:bookmarkEnd w:id="20"/>
+    </w:p>
+    <w:p/>
+    <w:p>
+      <w:r>
+        <w:t xml:space="preserve">The first part of the project to evaluate is the predicted characteristics of the passers-by.  This is done first to ensure that this part of the project doesn’t fail, or it would have large, damaging consequences to the accuracy of the entire project. For example, if a passer-by is thought to have glasses when they don’t, Specsavers would be an incorrect recommendation to make, even though the recommendation system itself may be functioning correctly. </w:t>
+      </w:r>
+    </w:p>
+    <w:p>
+      <w:r>
+        <w:t>To test this part of the system, the outputted characteristics of the passer-by will be compared with the labelled data, and a percentage of accuracy will be given. As this is a purely quantitative test, an analysis of the figures will be given after</w:t>
+      </w:r>
+      <w:r>
+        <w:t>wards</w:t>
+      </w:r>
+      <w:r>
+        <w:t xml:space="preserve">, to explain any issues that have been brought up. </w:t>
+      </w:r>
+    </w:p>
+    <w:p>
+      <w:r>
+        <w:t xml:space="preserve">The accuracy for the age is measured by checking </w:t>
+      </w:r>
+      <w:r>
+        <w:t>whether</w:t>
+      </w:r>
+      <w:r>
+        <w:t xml:space="preserve"> the </w:t>
+      </w:r>
+      <w:r>
+        <w:t xml:space="preserve">predicted </w:t>
+      </w:r>
+      <w:r>
+        <w:t xml:space="preserve">age is within 10 years of the </w:t>
+      </w:r>
+      <w:r>
+        <w:t xml:space="preserve">actual figure. This is quite lenient, however the actual system only checks whether the passer-by is a child, adult or elderly person, and so therefore this provides a good measure of how accurate it </w:t>
+      </w:r>
+      <w:r>
+        <w:t>can be, by forcing it to pass an even more difficult test than it needs to.</w:t>
+      </w:r>
+      <w:r>
+        <w:t xml:space="preserve"> The overall accuracy figure for age is </w:t>
+      </w:r>
+      <w:r>
+        <w:t>85%</w:t>
+      </w:r>
+      <w:r>
+        <w:t xml:space="preserve">, which is a </w:t>
+      </w:r>
+      <w:r>
+        <w:t>strong</w:t>
+      </w:r>
+      <w:r>
+        <w:t xml:space="preserve"> figure, especially since outliers are </w:t>
+      </w:r>
+      <w:r>
+        <w:t>usually</w:t>
+      </w:r>
+      <w:r>
+        <w:t xml:space="preserve"> only</w:t>
+      </w:r>
+      <w:r>
+        <w:t xml:space="preserve"> around 2 years off</w:t>
+      </w:r>
+      <w:r>
+        <w:t xml:space="preserve"> the boundary</w:t>
+      </w:r>
+      <w:r>
+        <w:t>. Furthermore, some of the images in this dataset are actors and actresses, known for looking younger than the average person their age, and so therefore this is a difficult</w:t>
+      </w:r>
+      <w:r>
+        <w:t xml:space="preserve">, and perhaps unrepresentative </w:t>
+      </w:r>
+      <w:r>
+        <w:t xml:space="preserve">test for the system. </w:t>
+      </w:r>
+    </w:p>
+    <w:p>
+      <w:r>
+        <w:t xml:space="preserve">Gender performs perfectly, achieving a 100% success rate. This is somewhat to be expected, as gender is the easiest of the characteristics to identify most of the time, with only a few rare exceptions. This is because there is a very easy to identify difference in facial features, which the machine learning algorithm can sort effectively. </w:t>
+      </w:r>
+    </w:p>
+    <w:p>
+      <w:r>
+        <w:t xml:space="preserve">More surprisingly, facial hair has a success rate of 98%. </w:t>
+      </w:r>
+      <w:r>
+        <w:t xml:space="preserve">This figure was expected to be closer to the accuracy of the age, due to the amount of variability in length, colour and shape, and the fact that this system was artificially selecting a number which defined whether or not there was in fact a beard, whereas the Facial Recognition API was returning a value between 0 and 1 for chin, sideburns and moustache. </w:t>
+      </w:r>
+      <w:r>
+        <w:t>Turning this into a binary value is not what was initially intended for the system, so the fact that this didn’t have a larger impact on overall accuracy is a massive success.</w:t>
+      </w:r>
+    </w:p>
+    <w:p>
+      <w:r>
+        <w:t xml:space="preserve">Like gender, glasses performed as expected, with 99% accuracy, and only a single mistake found. This was expected to perform well, again due to the consistency of images with glasses. Machine Learning algorithms perform better when a problem is consistent, as all they are really doing is comparing images (and their labels), so since glasses are always in the exact same place, and follow very similar patterns, </w:t>
+      </w:r>
+      <w:r>
+        <w:t xml:space="preserve">it would be hard to misidentify them. The image which wasn’t correctly identified contained glasses with a very small, hard to spot frame, and had the face in a shadow, making it understandable for the system to not pick this up. </w:t>
+      </w:r>
+    </w:p>
+    <w:p>
+      <w:r>
+        <w:t xml:space="preserve">The accuracy of the system predicting the presence of hair was 96%, however this could’ve been higher. This is because two of the three errors were a result of men wearing hats. This understandably causes confusion, and should probably have been considered beforehand, as it is a problem which needs a workaround to be created, such as always saying that a passer-by wearing a hat has hair, since this is statistically more likely. </w:t>
+      </w:r>
+    </w:p>
+    <w:p>
+      <w:r>
         <w:lastRenderedPageBreak/>
-        <w:t>Evaluation</w:t>
-      </w:r>
-      <w:bookmarkEnd w:id="20"/>
-    </w:p>
-    <w:p/>
-    <w:p>
-      <w:r>
-        <w:t xml:space="preserve">The first part of the project to evaluate is the predicted characteristics of the passers-by.  This is done first to ensure that this part of the project doesn’t fail, or it would have large, damaging consequences to the accuracy of the entire project. For example, if a passer-by is thought to have glasses when they don’t, Specsavers would be an incorrect recommendation to make, even though the recommendation system itself may be functioning correctly. </w:t>
-      </w:r>
-    </w:p>
-    <w:p>
-      <w:r>
-        <w:t>To test this part of the system, the outputted characteristics of the passer-by will be compared with the labelled data, and a percentage of accuracy will be given. As this is a purely quantitative test, an analysis of the figures will be given after</w:t>
-      </w:r>
-      <w:r>
-        <w:t>wards</w:t>
-      </w:r>
-      <w:r>
-        <w:t xml:space="preserve">, to explain any issues that have been brought up. </w:t>
-      </w:r>
-    </w:p>
-    <w:p>
-      <w:r>
-        <w:t xml:space="preserve">The accuracy for the age is measured by checking </w:t>
-      </w:r>
-      <w:r>
-        <w:t>whether</w:t>
-      </w:r>
-      <w:r>
-        <w:t xml:space="preserve"> the </w:t>
-      </w:r>
-      <w:r>
-        <w:t xml:space="preserve">predicted </w:t>
-      </w:r>
-      <w:r>
-        <w:t xml:space="preserve">age is within 10 years of the </w:t>
-      </w:r>
-      <w:r>
-        <w:t xml:space="preserve">actual figure. This is quite lenient, however the actual system only checks whether the passer-by is a child, adult or elderly person, and so therefore this provides a good measure of how accurate it </w:t>
-      </w:r>
-      <w:r>
-        <w:t>can be, by forcing it to pass an even more difficult test than it needs to.</w:t>
-      </w:r>
-      <w:r>
-        <w:t xml:space="preserve"> The overall accuracy figure for age is </w:t>
-      </w:r>
-      <w:r>
-        <w:t>85%</w:t>
-      </w:r>
-      <w:r>
-        <w:t xml:space="preserve">, which is a </w:t>
-      </w:r>
-      <w:r>
-        <w:t>strong</w:t>
-      </w:r>
-      <w:r>
-        <w:t xml:space="preserve"> figure, especially since outliers are </w:t>
-      </w:r>
-      <w:r>
-        <w:t>usually</w:t>
-      </w:r>
-      <w:r>
-        <w:t xml:space="preserve"> only</w:t>
-      </w:r>
-      <w:r>
-        <w:t xml:space="preserve"> around 2 years off</w:t>
-      </w:r>
-      <w:r>
-        <w:t xml:space="preserve"> the boundary</w:t>
-      </w:r>
-      <w:r>
-        <w:t>. Furthermore, some of the images in this dataset are actors and actresses, known for looking younger than the average person their age, and so therefore this is a difficult</w:t>
-      </w:r>
-      <w:r>
-        <w:t xml:space="preserve">, and perhaps unrepresentative </w:t>
-      </w:r>
-      <w:r>
-        <w:t xml:space="preserve">test for the system. </w:t>
-      </w:r>
-    </w:p>
-    <w:p>
-      <w:r>
-        <w:t xml:space="preserve">Gender performs perfectly, achieving a 100% success rate. This is somewhat to be expected, as gender is the easiest of the characteristics to identify most of the time, with only a few rare exceptions. This is because there is a very easy to identify difference in facial features, which the machine learning algorithm can sort effectively. </w:t>
-      </w:r>
-    </w:p>
-    <w:p>
-      <w:r>
-        <w:t xml:space="preserve">More surprisingly, facial hair has a success rate of 98%. </w:t>
-      </w:r>
-      <w:r>
-        <w:t xml:space="preserve">This figure was expected to be closer to the accuracy of the age, due to the amount of variability in length, colour and shape, and the fact that this system was artificially selecting a number which defined whether or not there was in fact a beard, whereas the Facial Recognition API was returning a value between 0 and 1 for chin, sideburns and moustache. </w:t>
-      </w:r>
-      <w:r>
-        <w:t>Turning this into a binary value is not what was initially intended for the system, so the fact that this didn’t have a larger impact on overall accuracy is a massive success.</w:t>
-      </w:r>
-    </w:p>
-    <w:p>
-      <w:r>
-        <w:t xml:space="preserve">Like gender, glasses performed as expected, with 99% accuracy, and only a single mistake found. This was expected to perform well, again due to the consistency of images with glasses. Machine Learning algorithms perform better when a problem is consistent, as all they are really doing is comparing images (and their labels), so since glasses are always in the exact same place, and follow very similar patterns, </w:t>
-      </w:r>
-      <w:r>
-        <w:t xml:space="preserve">it would be hard to misidentify them. The image which wasn’t correctly identified contained glasses with a very small, hard to spot frame, and had the face in a shadow, making it understandable for the system to not pick this up. </w:t>
-      </w:r>
-    </w:p>
-    <w:p>
-      <w:r>
-        <w:t xml:space="preserve">The accuracy of the system predicting the presence of hair was 96%, however this could’ve been higher. This is because two of the three errors were a result of men wearing hats. This understandably causes confusion, and should probably have been considered beforehand, as it is a problem which needs a workaround to be created, such as always saying that a passer-by wearing a hat has hair, since this is statistically more likely. </w:t>
-      </w:r>
-    </w:p>
-    <w:p>
-      <w:r>
         <w:t xml:space="preserve">Lip makeup scored a </w:t>
       </w:r>
       <w:r>
@@ -5815,11 +5807,7 @@
         <w:t xml:space="preserve">, </w:t>
       </w:r>
       <w:r>
-        <w:t xml:space="preserve">which like age, was expected to be significantly lower. In this case, this is because the natural colour of lips changes on a person to person basis, and therefore it can be hard to say whether they are wearing makeup at all. The same </w:t>
-      </w:r>
-      <w:r>
-        <w:lastRenderedPageBreak/>
-        <w:t xml:space="preserve">logic applies to eye makeup, which was expected to be </w:t>
+        <w:t xml:space="preserve">which like age, was expected to be significantly lower. In this case, this is because the natural colour of lips changes on a person to person basis, and therefore it can be hard to say whether they are wearing makeup at all. The same logic applies to eye makeup, which was expected to be </w:t>
       </w:r>
       <w:proofErr w:type="gramStart"/>
       <w:r>
@@ -5975,7 +5963,11 @@
         <w:t>figure X.</w:t>
       </w:r>
       <w:r>
-        <w:t xml:space="preserve"> The characteristics are now checked against the premade list of advertiser profiles, and the following adverts are collected: </w:t>
+        <w:t xml:space="preserve"> The characteristics are now checked against </w:t>
+      </w:r>
+      <w:r>
+        <w:lastRenderedPageBreak/>
+        <w:t xml:space="preserve">the premade list of advertiser profiles, and the following adverts are collected: </w:t>
       </w:r>
       <w:r>
         <w:t>Glasses</w:t>
@@ -6003,7 +5995,6 @@
     <w:p/>
     <w:p>
       <w:r>
-        <w:lastRenderedPageBreak/>
         <w:t xml:space="preserve">The first thing to do here is to make sure none of the recommended ads are incorrect, by identifying what caused them to be selected. </w:t>
       </w:r>
       <w:r>
@@ -6176,6 +6167,7 @@
         <w:rPr>
           <w:noProof/>
         </w:rPr>
+        <w:lastRenderedPageBreak/>
         <w:drawing>
           <wp:anchor distT="0" distB="0" distL="114300" distR="114300" simplePos="0" relativeHeight="251710464" behindDoc="0" locked="0" layoutInCell="1" allowOverlap="1">
             <wp:simplePos x="0" y="0"/>
@@ -6343,7 +6335,6 @@
         <w:rPr>
           <w:noProof/>
         </w:rPr>
-        <w:lastRenderedPageBreak/>
         <w:drawing>
           <wp:anchor distT="0" distB="0" distL="114300" distR="114300" simplePos="0" relativeHeight="251711488" behindDoc="0" locked="0" layoutInCell="1" allowOverlap="1" wp14:anchorId="67868266">
             <wp:simplePos x="0" y="0"/>
@@ -6543,7 +6534,6 @@
       </w:pPr>
       <w:bookmarkStart w:id="21" w:name="_Toc17302794"/>
       <w:r>
-        <w:lastRenderedPageBreak/>
         <w:t>Findings and Conclusion</w:t>
       </w:r>
       <w:bookmarkEnd w:id="21"/>
@@ -6734,7 +6724,6 @@
     <w:p/>
     <w:p>
       <w:r>
-        <w:lastRenderedPageBreak/>
         <w:t>Another important consideration to make when analysing the success of this project is ethics. There has been a growing concern over the last few years of surveillance</w:t>
       </w:r>
       <w:r>
@@ -6930,119 +6919,122 @@
         <w:jc w:val="center"/>
       </w:pPr>
       <w:r>
+        <w:t>Future work</w:t>
+      </w:r>
+    </w:p>
+    <w:p/>
+    <w:p>
+      <w:r>
+        <w:t xml:space="preserve">While this project has been successful in meeting its aim, there is still more that can be done to improve its effectiveness, or perhaps utilise it in different ways. </w:t>
+      </w:r>
+      <w:r>
+        <w:t>Although</w:t>
+      </w:r>
+      <w:r>
+        <w:t xml:space="preserve"> this project is interested in the way data can be captured and used to make a recommendation for an advertisement, it’s also worth looking at the advertisements themselves, and how they can be improved and evaluated using similar methods. </w:t>
+      </w:r>
+    </w:p>
+    <w:p>
+      <w:r>
+        <w:t xml:space="preserve">Firstly, the parts of the project that could benefit from improvements will be explored. One of these is </w:t>
+      </w:r>
+      <w:r>
+        <w:t>simply improving the accuracy of recognising characteristics such as makeup. While this will always be one of the harder tasks to accomplish, more research and larger datasets could certainly go a long way in bridging the discrepancy between these accuracy scores and the rest of the characteristics</w:t>
+      </w:r>
+      <w:r>
+        <w:t>, such as gender. The more accurate this can be, the more cost effective the system becomes, which would make it more viable as an option for companies to invest in.</w:t>
+      </w:r>
+      <w:r>
+        <w:t xml:space="preserve"> Similarly, the age accuracy needs to be improved, particularly at younger ages. While an age disparity of 4 may seem inconsequential, </w:t>
+      </w:r>
+      <w:r>
+        <w:t xml:space="preserve">the difference between a </w:t>
+      </w:r>
+      <w:r>
+        <w:t>12-year-old</w:t>
+      </w:r>
+      <w:r>
+        <w:t xml:space="preserve"> and a 16</w:t>
+      </w:r>
+      <w:r>
+        <w:t>-</w:t>
+      </w:r>
+      <w:r>
+        <w:t>year</w:t>
+      </w:r>
+      <w:r>
+        <w:t>-</w:t>
+      </w:r>
+      <w:r>
+        <w:t>old is arguably much larger than the difference between a 40</w:t>
+      </w:r>
+      <w:r>
+        <w:t>-</w:t>
+      </w:r>
+      <w:r>
+        <w:t>year</w:t>
+      </w:r>
+      <w:r>
+        <w:t>-</w:t>
+      </w:r>
+      <w:r>
+        <w:t>old and a 50</w:t>
+      </w:r>
+      <w:r>
+        <w:t>-</w:t>
+      </w:r>
+      <w:r>
+        <w:t>year</w:t>
+      </w:r>
+      <w:r>
+        <w:t>-</w:t>
+      </w:r>
+      <w:r>
+        <w:t xml:space="preserve">old, despite the much shorter disparity. </w:t>
+      </w:r>
+      <w:r>
+        <w:t xml:space="preserve">Research on recognising age has already been thorough, and the algorithms that achieve it are already using the best techniques possible, so perhaps the steps that need to be taken next are to acquire more datasets to train these systems to recognise age in different settings, such as in public, where some of these systems may actually be used, and yet have significantly lower accuracy, as seen in this project.   </w:t>
+      </w:r>
+    </w:p>
+    <w:p>
+      <w:r>
+        <w:t xml:space="preserve">The other improvement that could be made is to the advertisement recommendations. The current system is effective in demonstrating how this technology can be used, however it fails to emulate the state of the art in the way that advertisements are </w:t>
+      </w:r>
+      <w:proofErr w:type="gramStart"/>
+      <w:r>
+        <w:t>actually chosen</w:t>
+      </w:r>
+      <w:proofErr w:type="gramEnd"/>
+      <w:r>
+        <w:t xml:space="preserve"> to show users online, which is the system that should be used as best practice</w:t>
+      </w:r>
+      <w:r>
+        <w:t xml:space="preserve">, with minor alterations. </w:t>
+      </w:r>
+      <w:r>
+        <w:t xml:space="preserve">For online advertisements, </w:t>
+      </w:r>
+      <w:r>
+        <w:t xml:space="preserve">there may be </w:t>
+      </w:r>
+      <w:r>
+        <w:t>many</w:t>
+      </w:r>
+      <w:r>
+        <w:t xml:space="preserve"> ads competing for the same person. For example, if a user searches for “Chairs”, there are around nine advertisements for chairs shown to the user. These aren’t companies, but individual chairs. This means that every company could have a set of chairs they want to advertise, meaning the number of </w:t>
+      </w:r>
+      <w:r>
+        <w:t xml:space="preserve">potential </w:t>
+      </w:r>
+      <w:r>
+        <w:t>advertisements for this could climb to the thousands</w:t>
+      </w:r>
+      <w:r>
+        <w:t xml:space="preserve"> when considering the number of companies, online and physical, that would want to find a customer. Therefore, the advertising algorithm must use a variety of factors, such as the amount of the advertising budget has been spent (if they paid £1000 for ads to be shown at a regular pace, but only £50 has been spent, then the ads will be more likely to be shown than an ad which has spent 50% of </w:t>
+      </w:r>
+      <w:r>
         <w:lastRenderedPageBreak/>
-        <w:t>Future work</w:t>
-      </w:r>
-    </w:p>
-    <w:p/>
-    <w:p>
-      <w:r>
-        <w:t xml:space="preserve">While this project has been successful in meeting its aim, there is still more that can be done to improve its effectiveness, or perhaps utilise it in different ways. </w:t>
-      </w:r>
-      <w:r>
-        <w:t>Although</w:t>
-      </w:r>
-      <w:r>
-        <w:t xml:space="preserve"> this project is interested in the way data can be captured and used to make a recommendation for an advertisement, it’s also worth looking at the advertisements themselves, and how they can be improved and evaluated using similar methods. </w:t>
-      </w:r>
-    </w:p>
-    <w:p>
-      <w:r>
-        <w:t xml:space="preserve">Firstly, the parts of the project that could benefit from improvements will be explored. One of these is </w:t>
-      </w:r>
-      <w:r>
-        <w:t>simply improving the accuracy of recognising characteristics such as makeup. While this will always be one of the harder tasks to accomplish, more research and larger datasets could certainly go a long way in bridging the discrepancy between these accuracy scores and the rest of the characteristics</w:t>
-      </w:r>
-      <w:r>
-        <w:t>, such as gender. The more accurate this can be, the more cost effective the system becomes, which would make it more viable as an option for companies to invest in.</w:t>
-      </w:r>
-      <w:r>
-        <w:t xml:space="preserve"> Similarly, the age accuracy needs to be improved, particularly at younger ages. While an age disparity of 4 may seem inconsequential, </w:t>
-      </w:r>
-      <w:r>
-        <w:t xml:space="preserve">the difference between a </w:t>
-      </w:r>
-      <w:r>
-        <w:t>12-year-old</w:t>
-      </w:r>
-      <w:r>
-        <w:t xml:space="preserve"> and a 16</w:t>
-      </w:r>
-      <w:r>
-        <w:t>-</w:t>
-      </w:r>
-      <w:r>
-        <w:t>year</w:t>
-      </w:r>
-      <w:r>
-        <w:t>-</w:t>
-      </w:r>
-      <w:r>
-        <w:t>old is arguably much larger than the difference between a 40</w:t>
-      </w:r>
-      <w:r>
-        <w:t>-</w:t>
-      </w:r>
-      <w:r>
-        <w:t>year</w:t>
-      </w:r>
-      <w:r>
-        <w:t>-</w:t>
-      </w:r>
-      <w:r>
-        <w:t>old and a 50</w:t>
-      </w:r>
-      <w:r>
-        <w:t>-</w:t>
-      </w:r>
-      <w:r>
-        <w:t>year</w:t>
-      </w:r>
-      <w:r>
-        <w:t>-</w:t>
-      </w:r>
-      <w:r>
-        <w:t xml:space="preserve">old, despite the much shorter disparity. </w:t>
-      </w:r>
-      <w:r>
-        <w:t xml:space="preserve">Research on recognising age has already been thorough, and the algorithms that achieve it are already using the best techniques possible, so perhaps the steps that need to be taken next are to acquire more datasets to train these systems to recognise age in different settings, such as in public, where some of these systems may actually be used, and yet have significantly lower accuracy, as seen in this project.   </w:t>
-      </w:r>
-    </w:p>
-    <w:p>
-      <w:r>
-        <w:t xml:space="preserve">The other improvement that could be made is to the advertisement recommendations. The current system is effective in demonstrating how this technology can be used, however it fails to emulate the state of the art in the way that advertisements are </w:t>
-      </w:r>
-      <w:proofErr w:type="gramStart"/>
-      <w:r>
-        <w:t>actually chosen</w:t>
-      </w:r>
-      <w:proofErr w:type="gramEnd"/>
-      <w:r>
-        <w:t xml:space="preserve"> to show users online, which is the system that should be used as best practice</w:t>
-      </w:r>
-      <w:r>
-        <w:t xml:space="preserve">, with minor alterations. </w:t>
-      </w:r>
-      <w:r>
-        <w:t xml:space="preserve">For online advertisements, </w:t>
-      </w:r>
-      <w:r>
-        <w:t xml:space="preserve">there may be </w:t>
-      </w:r>
-      <w:r>
-        <w:t>many</w:t>
-      </w:r>
-      <w:r>
-        <w:t xml:space="preserve"> ads competing for the same person. For example, if a user searches for “Chairs”, there are around nine advertisements for chairs shown to the user. These aren’t companies, but individual chairs. This means that every company could have a set of chairs they want to advertise, meaning the number of </w:t>
-      </w:r>
-      <w:r>
-        <w:t xml:space="preserve">potential </w:t>
-      </w:r>
-      <w:r>
-        <w:t>advertisements for this could climb to the thousands</w:t>
-      </w:r>
-      <w:r>
-        <w:t xml:space="preserve"> when considering the number of companies, online and physical, that would want to find a customer. Therefore, the advertising algorithm must use a variety of factors, such as the amount of the advertising budget has been spent (if they paid £1000 for ads to be shown at a regular pace, but only £50 has been spent, then the ads will be more likely to be shown than an ad which has spent 50% of its budget)</w:t>
+        <w:t>its budget)</w:t>
       </w:r>
       <w:r>
         <w:t xml:space="preserve"> or</w:t>
@@ -7073,7 +7065,6 @@
     <w:p/>
     <w:p>
       <w:r>
-        <w:lastRenderedPageBreak/>
         <w:t>Aside from small improvements to the project as it stands, other future work could consist of using this technology in a new way. The most exciting potential usage comes from (Lyons et al, 1998), in which interactive displays are used to enhance the advertising experience. While literal interactions such as showing a clothing product being worn by the passer-by</w:t>
       </w:r>
       <w:r>
@@ -7166,13 +7157,30 @@
       </w:pPr>
       <w:bookmarkStart w:id="22" w:name="_Toc17302795"/>
       <w:r>
-        <w:lastRenderedPageBreak/>
         <w:t>Reflective analysis</w:t>
       </w:r>
       <w:bookmarkEnd w:id="22"/>
     </w:p>
     <w:p/>
-    <w:p/>
+    <w:p>
+      <w:r>
+        <w:t xml:space="preserve">After the completion of this project, </w:t>
+      </w:r>
+      <w:r>
+        <w:t>it became obvious that there were series of successes and failures, that can only be seen with hindsight. While some couldn’t be avoided, due to time constraints or extraneous variables, there were some that could’ve been solved by better planning</w:t>
+      </w:r>
+      <w:r>
+        <w:t>, whether that be more in-depth risk analysis, or more realistic time management.</w:t>
+      </w:r>
+    </w:p>
+    <w:p>
+      <w:r>
+        <w:t>The</w:t>
+      </w:r>
+      <w:r>
+        <w:t xml:space="preserve"> first success I’d like to talk about is that I completed 80% of all tasks, with the last two being considered extension tasks. </w:t>
+      </w:r>
+    </w:p>
     <w:p/>
     <w:p/>
     <w:p/>
@@ -7207,7 +7215,6 @@
       </w:pPr>
       <w:bookmarkStart w:id="23" w:name="_Toc17302796"/>
       <w:r>
-        <w:lastRenderedPageBreak/>
         <w:t>References</w:t>
       </w:r>
       <w:bookmarkEnd w:id="23"/>
@@ -7989,14 +7996,7 @@
           <w:rPr>
             <w:rStyle w:val="Hyperlink"/>
           </w:rPr>
-          <w:t>https://www.researchgate.net/profile/Diane_Baras/publication/285588520_Skin_color_and_makeup_strategies_of_women_from_different_ethnic_groups_yinattarenzhonggurupunishusurunuxingnopifunosetomeikuappuzhane/links/5a7d538a0f7e9b9da8d773f1/Skin-color-and-makeup-strategies-of-women-from-different-ethnic-groups-</w:t>
-        </w:r>
-        <w:r>
-          <w:rPr>
-            <w:rStyle w:val="Hyperlink"/>
-          </w:rPr>
-          <w:lastRenderedPageBreak/>
-          <w:t>yinattarenzhonggurupunishusurunuxingnopifunosetomeikuappuzhane.pdf</w:t>
+          <w:t>https://www.researchgate.net/profile/Diane_Baras/publication/285588520_Skin_color_and_makeup_strategies_of_women_from_different_ethnic_groups_yinattarenzhonggurupunishusurunuxingnopifunosetomeikuappuzhane/links/5a7d538a0f7e9b9da8d773f1/Skin-color-and-makeup-strategies-of-women-from-different-ethnic-groups-yinattarenzhonggurupunishusurunuxingnopifunosetomeikuappuzhane.pdf</w:t>
         </w:r>
       </w:hyperlink>
       <w:r>
@@ -8519,7 +8519,20 @@
           <w:szCs w:val="20"/>
           <w:shd w:val="clear" w:color="auto" w:fill="FFFFFF"/>
         </w:rPr>
-        <w:t>2009 IEEE 12th International Conference on Computer Vision Workshops, ICCV Workshops</w:t>
+        <w:t xml:space="preserve">2009 IEEE 12th International Conference on Computer Vision Workshops, ICCV </w:t>
+      </w:r>
+      <w:r>
+        <w:rPr>
+          <w:rFonts w:ascii="Arial" w:hAnsi="Arial" w:cs="Arial"/>
+          <w:i/>
+          <w:iCs/>
+          <w:color w:val="222222"/>
+          <w:sz w:val="20"/>
+          <w:szCs w:val="20"/>
+          <w:shd w:val="clear" w:color="auto" w:fill="FFFFFF"/>
+        </w:rPr>
+        <w:lastRenderedPageBreak/>
+        <w:t>Workshops</w:t>
       </w:r>
       <w:r>
         <w:rPr>
@@ -8924,17 +8937,7 @@
           <w:szCs w:val="20"/>
           <w:shd w:val="clear" w:color="auto" w:fill="FFFFFF"/>
         </w:rPr>
-        <w:t> (pp. 77-118). Springer, Boston, MA.</w:t>
-      </w:r>
-      <w:r>
-        <w:rPr>
-          <w:rFonts w:ascii="Arial" w:hAnsi="Arial" w:cs="Arial"/>
-          <w:color w:val="222222"/>
-          <w:sz w:val="20"/>
-          <w:szCs w:val="20"/>
-          <w:shd w:val="clear" w:color="auto" w:fill="FFFFFF"/>
-        </w:rPr>
-        <w:t xml:space="preserve"> Available from </w:t>
+        <w:t xml:space="preserve"> (pp. 77-118). Springer, Boston, MA. Available from </w:t>
       </w:r>
       <w:hyperlink r:id="rId42" w:history="1">
         <w:r>
@@ -9159,6 +9162,7 @@
           <w:szCs w:val="20"/>
           <w:shd w:val="clear" w:color="auto" w:fill="FFFFFF"/>
         </w:rPr>
+        <w:lastRenderedPageBreak/>
         <w:t>Lyons, D., Pelletier, D. and Knapp, D., 1998, November. Multimodal interactive advertising. In </w:t>
       </w:r>
       <w:r>
@@ -9973,6 +9977,7 @@
           <w:szCs w:val="20"/>
           <w:shd w:val="clear" w:color="auto" w:fill="FFFFFF"/>
         </w:rPr>
+        <w:lastRenderedPageBreak/>
         <w:t>Su</w:t>
       </w:r>
       <w:proofErr w:type="spellEnd"/>
@@ -10282,7 +10287,6 @@
     </w:p>
     <w:p>
       <w:r>
-        <w:lastRenderedPageBreak/>
         <w:t xml:space="preserve">YouGov (2016) YouGov Survey Results. YouGov. Available from </w:t>
       </w:r>
       <w:hyperlink r:id="rId61" w:history="1">
@@ -13627,6 +13631,7 @@
   <w:style w:type="character" w:default="1" w:styleId="DefaultParagraphFont">
     <w:name w:val="Default Paragraph Font"/>
     <w:uiPriority w:val="1"/>
+    <w:semiHidden/>
     <w:unhideWhenUsed/>
   </w:style>
   <w:style w:type="table" w:default="1" w:styleId="TableNormal">
@@ -14209,7 +14214,7 @@
 </file>
 
 <file path=customXml/itemProps1.xml><?xml version="1.0" encoding="utf-8"?>
-<ds:datastoreItem xmlns:ds="http://schemas.openxmlformats.org/officeDocument/2006/customXml" ds:itemID="{F223BB09-CB68-4EDC-AB39-5BC555811F6C}">
+<ds:datastoreItem xmlns:ds="http://schemas.openxmlformats.org/officeDocument/2006/customXml" ds:itemID="{AE822627-F445-4A15-81DD-7727AC2883F0}">
   <ds:schemaRefs>
     <ds:schemaRef ds:uri="http://schemas.openxmlformats.org/officeDocument/2006/bibliography"/>
   </ds:schemaRefs>

</xml_diff>